<commit_message>
bug report 1 marian
</commit_message>
<xml_diff>
--- a/Documentatie.docx
+++ b/Documentatie.docx
@@ -1,6 +1,6 @@
 
 <file path=word/document.xml><?xml version="1.0" encoding="utf-8"?>
-<w:document xmlns:wpc="http://schemas.microsoft.com/office/word/2010/wordprocessingCanvas" xmlns:mc="http://schemas.openxmlformats.org/markup-compatibility/2006" xmlns:o="urn:schemas-microsoft-com:office:office" xmlns:r="http://schemas.openxmlformats.org/officeDocument/2006/relationships" xmlns:m="http://schemas.openxmlformats.org/officeDocument/2006/math" xmlns:v="urn:schemas-microsoft-com:vml" xmlns:wp14="http://schemas.microsoft.com/office/word/2010/wordprocessingDrawing" xmlns:wp="http://schemas.openxmlformats.org/drawingml/2006/wordprocessingDrawing" xmlns:w10="urn:schemas-microsoft-com:office:word" xmlns:w="http://schemas.openxmlformats.org/wordprocessingml/2006/main" xmlns:w14="http://schemas.microsoft.com/office/word/2010/wordml" xmlns:w15="http://schemas.microsoft.com/office/word/2012/wordml" xmlns:wpg="http://schemas.microsoft.com/office/word/2010/wordprocessingGroup" xmlns:wpi="http://schemas.microsoft.com/office/word/2010/wordprocessingInk" xmlns:wne="http://schemas.microsoft.com/office/word/2006/wordml" xmlns:wps="http://schemas.microsoft.com/office/word/2010/wordprocessingShape" mc:Ignorable="w14 w15 wp14">
+<w:document xmlns:wpc="http://schemas.microsoft.com/office/word/2010/wordprocessingCanvas" xmlns:cx="http://schemas.microsoft.com/office/drawing/2014/chartex" xmlns:cx1="http://schemas.microsoft.com/office/drawing/2015/9/8/chartex" xmlns:cx2="http://schemas.microsoft.com/office/drawing/2015/10/21/chartex" xmlns:cx3="http://schemas.microsoft.com/office/drawing/2016/5/9/chartex" xmlns:cx4="http://schemas.microsoft.com/office/drawing/2016/5/10/chartex" xmlns:cx5="http://schemas.microsoft.com/office/drawing/2016/5/11/chartex" xmlns:cx6="http://schemas.microsoft.com/office/drawing/2016/5/12/chartex" xmlns:cx7="http://schemas.microsoft.com/office/drawing/2016/5/13/chartex" xmlns:cx8="http://schemas.microsoft.com/office/drawing/2016/5/14/chartex" xmlns:mc="http://schemas.openxmlformats.org/markup-compatibility/2006" xmlns:aink="http://schemas.microsoft.com/office/drawing/2016/ink" xmlns:am3d="http://schemas.microsoft.com/office/drawing/2017/model3d" xmlns:o="urn:schemas-microsoft-com:office:office" xmlns:r="http://schemas.openxmlformats.org/officeDocument/2006/relationships" xmlns:m="http://schemas.openxmlformats.org/officeDocument/2006/math" xmlns:v="urn:schemas-microsoft-com:vml" xmlns:wp14="http://schemas.microsoft.com/office/word/2010/wordprocessingDrawing" xmlns:wp="http://schemas.openxmlformats.org/drawingml/2006/wordprocessingDrawing" xmlns:w10="urn:schemas-microsoft-com:office:word" xmlns:w="http://schemas.openxmlformats.org/wordprocessingml/2006/main" xmlns:w14="http://schemas.microsoft.com/office/word/2010/wordml" xmlns:w15="http://schemas.microsoft.com/office/word/2012/wordml" xmlns:w16cid="http://schemas.microsoft.com/office/word/2016/wordml/cid" xmlns:w16se="http://schemas.microsoft.com/office/word/2015/wordml/symex" xmlns:wpg="http://schemas.microsoft.com/office/word/2010/wordprocessingGroup" xmlns:wpi="http://schemas.microsoft.com/office/word/2010/wordprocessingInk" xmlns:wne="http://schemas.microsoft.com/office/word/2006/wordml" xmlns:wps="http://schemas.microsoft.com/office/word/2010/wordprocessingShape" mc:Ignorable="w14 w15 w16se w16cid wp14">
   <w:body>
     <w:p>
       <w:pPr>
@@ -551,7 +551,7 @@
           <w:sz w:val="28"/>
           <w:szCs w:val="28"/>
         </w:rPr>
-        <w:t xml:space="preserve"> ca link-</w:t>
+        <w:t xml:space="preserve"> ca link-ul </w:t>
       </w:r>
       <w:proofErr w:type="spellStart"/>
       <w:r>
@@ -560,7 +560,7 @@
           <w:sz w:val="28"/>
           <w:szCs w:val="28"/>
         </w:rPr>
-        <w:t>ul</w:t>
+        <w:t>să</w:t>
       </w:r>
       <w:proofErr w:type="spellEnd"/>
       <w:r>
@@ -572,17 +572,253 @@
         <w:t xml:space="preserve"> </w:t>
       </w:r>
       <w:proofErr w:type="spellStart"/>
+      <w:r>
+        <w:rPr>
+          <w:rFonts w:ascii="Arial" w:hAnsi="Arial" w:cs="Arial"/>
+          <w:sz w:val="28"/>
+          <w:szCs w:val="28"/>
+        </w:rPr>
+        <w:t>redirecționeze</w:t>
+      </w:r>
+      <w:proofErr w:type="spellEnd"/>
+      <w:r>
+        <w:rPr>
+          <w:rFonts w:ascii="Arial" w:hAnsi="Arial" w:cs="Arial"/>
+          <w:sz w:val="28"/>
+          <w:szCs w:val="28"/>
+        </w:rPr>
+        <w:t xml:space="preserve"> </w:t>
+      </w:r>
+      <w:proofErr w:type="spellStart"/>
+      <w:r>
+        <w:rPr>
+          <w:rFonts w:ascii="Arial" w:hAnsi="Arial" w:cs="Arial"/>
+          <w:sz w:val="28"/>
+          <w:szCs w:val="28"/>
+        </w:rPr>
+        <w:t>utilizatorul</w:t>
+      </w:r>
+      <w:proofErr w:type="spellEnd"/>
+      <w:r>
+        <w:rPr>
+          <w:rFonts w:ascii="Arial" w:hAnsi="Arial" w:cs="Arial"/>
+          <w:sz w:val="28"/>
+          <w:szCs w:val="28"/>
+        </w:rPr>
+        <w:t xml:space="preserve"> </w:t>
+      </w:r>
+      <w:proofErr w:type="spellStart"/>
+      <w:r>
+        <w:rPr>
+          <w:rFonts w:ascii="Arial" w:hAnsi="Arial" w:cs="Arial"/>
+          <w:sz w:val="28"/>
+          <w:szCs w:val="28"/>
+        </w:rPr>
+        <w:t>către</w:t>
+      </w:r>
+      <w:proofErr w:type="spellEnd"/>
+      <w:r>
+        <w:rPr>
+          <w:rFonts w:ascii="Arial" w:hAnsi="Arial" w:cs="Arial"/>
+          <w:sz w:val="28"/>
+          <w:szCs w:val="28"/>
+        </w:rPr>
+        <w:t xml:space="preserve"> o </w:t>
+      </w:r>
+      <w:proofErr w:type="spellStart"/>
+      <w:r>
+        <w:rPr>
+          <w:rFonts w:ascii="Arial" w:hAnsi="Arial" w:cs="Arial"/>
+          <w:sz w:val="28"/>
+          <w:szCs w:val="28"/>
+        </w:rPr>
+        <w:t>pagină</w:t>
+      </w:r>
+      <w:proofErr w:type="spellEnd"/>
+      <w:r>
+        <w:rPr>
+          <w:rFonts w:ascii="Arial" w:hAnsi="Arial" w:cs="Arial"/>
+          <w:sz w:val="28"/>
+          <w:szCs w:val="28"/>
+        </w:rPr>
+        <w:t xml:space="preserve"> </w:t>
+      </w:r>
+      <w:proofErr w:type="spellStart"/>
+      <w:r>
+        <w:rPr>
+          <w:rFonts w:ascii="Arial" w:hAnsi="Arial" w:cs="Arial"/>
+          <w:sz w:val="28"/>
+          <w:szCs w:val="28"/>
+        </w:rPr>
+        <w:t>validă</w:t>
+      </w:r>
+      <w:proofErr w:type="spellEnd"/>
+      <w:r>
+        <w:rPr>
+          <w:rFonts w:ascii="Arial" w:hAnsi="Arial" w:cs="Arial"/>
+          <w:sz w:val="28"/>
+          <w:szCs w:val="28"/>
+        </w:rPr>
+        <w:t xml:space="preserve"> </w:t>
+      </w:r>
+      <w:proofErr w:type="spellStart"/>
+      <w:r>
+        <w:rPr>
+          <w:rFonts w:ascii="Arial" w:hAnsi="Arial" w:cs="Arial"/>
+          <w:sz w:val="28"/>
+          <w:szCs w:val="28"/>
+        </w:rPr>
+        <w:t>sau</w:t>
+      </w:r>
+      <w:proofErr w:type="spellEnd"/>
+      <w:r>
+        <w:rPr>
+          <w:rFonts w:ascii="Arial" w:hAnsi="Arial" w:cs="Arial"/>
+          <w:sz w:val="28"/>
+          <w:szCs w:val="28"/>
+        </w:rPr>
+        <w:t xml:space="preserve"> </w:t>
+      </w:r>
+      <w:proofErr w:type="spellStart"/>
+      <w:r>
+        <w:rPr>
+          <w:rFonts w:ascii="Arial" w:hAnsi="Arial" w:cs="Arial"/>
+          <w:sz w:val="28"/>
+          <w:szCs w:val="28"/>
+        </w:rPr>
+        <w:t>să</w:t>
+      </w:r>
+      <w:proofErr w:type="spellEnd"/>
+      <w:r>
+        <w:rPr>
+          <w:rFonts w:ascii="Arial" w:hAnsi="Arial" w:cs="Arial"/>
+          <w:sz w:val="28"/>
+          <w:szCs w:val="28"/>
+        </w:rPr>
+        <w:t xml:space="preserve"> </w:t>
+      </w:r>
+      <w:proofErr w:type="spellStart"/>
+      <w:r>
+        <w:rPr>
+          <w:rFonts w:ascii="Arial" w:hAnsi="Arial" w:cs="Arial"/>
+          <w:sz w:val="28"/>
+          <w:szCs w:val="28"/>
+        </w:rPr>
+        <w:t>ofere</w:t>
+      </w:r>
+      <w:proofErr w:type="spellEnd"/>
+      <w:r>
+        <w:rPr>
+          <w:rFonts w:ascii="Arial" w:hAnsi="Arial" w:cs="Arial"/>
+          <w:sz w:val="28"/>
+          <w:szCs w:val="28"/>
+        </w:rPr>
+        <w:t xml:space="preserve"> o </w:t>
+      </w:r>
+      <w:proofErr w:type="spellStart"/>
+      <w:r>
+        <w:rPr>
+          <w:rFonts w:ascii="Arial" w:hAnsi="Arial" w:cs="Arial"/>
+          <w:sz w:val="28"/>
+          <w:szCs w:val="28"/>
+        </w:rPr>
+        <w:t>funcționalitate</w:t>
+      </w:r>
+      <w:proofErr w:type="spellEnd"/>
+      <w:r>
+        <w:rPr>
+          <w:rFonts w:ascii="Arial" w:hAnsi="Arial" w:cs="Arial"/>
+          <w:sz w:val="28"/>
+          <w:szCs w:val="28"/>
+        </w:rPr>
+        <w:t xml:space="preserve"> </w:t>
+      </w:r>
+      <w:proofErr w:type="spellStart"/>
+      <w:r>
+        <w:rPr>
+          <w:rFonts w:ascii="Arial" w:hAnsi="Arial" w:cs="Arial"/>
+          <w:sz w:val="28"/>
+          <w:szCs w:val="28"/>
+        </w:rPr>
+        <w:t>specifică</w:t>
+      </w:r>
+      <w:proofErr w:type="spellEnd"/>
+      <w:r>
+        <w:rPr>
+          <w:rFonts w:ascii="Arial" w:hAnsi="Arial" w:cs="Arial"/>
+          <w:sz w:val="28"/>
+          <w:szCs w:val="28"/>
+        </w:rPr>
+        <w:t>.</w:t>
+      </w:r>
+    </w:p>
+    <w:p>
+      <w:pPr>
+        <w:rPr>
+          <w:rFonts w:ascii="Arial" w:hAnsi="Arial" w:cs="Arial"/>
+          <w:b/>
+          <w:sz w:val="28"/>
+          <w:szCs w:val="28"/>
+        </w:rPr>
+      </w:pPr>
+      <w:r>
+        <w:rPr>
+          <w:rFonts w:ascii="Arial" w:hAnsi="Arial" w:cs="Arial"/>
+          <w:b/>
+          <w:sz w:val="28"/>
+          <w:szCs w:val="28"/>
+        </w:rPr>
+        <w:t xml:space="preserve">Actual </w:t>
+      </w:r>
       <w:proofErr w:type="gramStart"/>
       <w:r>
         <w:rPr>
           <w:rFonts w:ascii="Arial" w:hAnsi="Arial" w:cs="Arial"/>
-          <w:sz w:val="28"/>
-          <w:szCs w:val="28"/>
-        </w:rPr>
-        <w:t>să</w:t>
+          <w:b/>
+          <w:sz w:val="28"/>
+          <w:szCs w:val="28"/>
+        </w:rPr>
+        <w:t>result :</w:t>
+      </w:r>
+      <w:proofErr w:type="gramEnd"/>
+    </w:p>
+    <w:p>
+      <w:pPr>
+        <w:ind w:firstLine="720"/>
+        <w:rPr>
+          <w:rFonts w:ascii="Arial" w:hAnsi="Arial" w:cs="Arial"/>
+          <w:sz w:val="28"/>
+          <w:szCs w:val="28"/>
+        </w:rPr>
+      </w:pPr>
+      <w:proofErr w:type="spellStart"/>
+      <w:r>
+        <w:rPr>
+          <w:rFonts w:ascii="Arial" w:hAnsi="Arial" w:cs="Arial"/>
+          <w:sz w:val="28"/>
+          <w:szCs w:val="28"/>
+        </w:rPr>
+        <w:t>În</w:t>
       </w:r>
       <w:proofErr w:type="spellEnd"/>
-      <w:proofErr w:type="gramEnd"/>
+      <w:r>
+        <w:rPr>
+          <w:rFonts w:ascii="Arial" w:hAnsi="Arial" w:cs="Arial"/>
+          <w:sz w:val="28"/>
+          <w:szCs w:val="28"/>
+        </w:rPr>
+        <w:t xml:space="preserve"> loc de </w:t>
+      </w:r>
+      <w:proofErr w:type="spellStart"/>
+      <w:r>
+        <w:rPr>
+          <w:rFonts w:ascii="Arial" w:hAnsi="Arial" w:cs="Arial"/>
+          <w:sz w:val="28"/>
+          <w:szCs w:val="28"/>
+        </w:rPr>
+        <w:t>redirecționare</w:t>
+      </w:r>
+      <w:proofErr w:type="spellEnd"/>
       <w:r>
         <w:rPr>
           <w:rFonts w:ascii="Arial" w:hAnsi="Arial" w:cs="Arial"/>
@@ -598,7 +834,7 @@
           <w:sz w:val="28"/>
           <w:szCs w:val="28"/>
         </w:rPr>
-        <w:t>redirecționeze</w:t>
+        <w:t>sau</w:t>
       </w:r>
       <w:proofErr w:type="spellEnd"/>
       <w:r>
@@ -616,7 +852,7 @@
           <w:sz w:val="28"/>
           <w:szCs w:val="28"/>
         </w:rPr>
-        <w:t>utilizatorul</w:t>
+        <w:t>funcționalitatea</w:t>
       </w:r>
       <w:proofErr w:type="spellEnd"/>
       <w:r>
@@ -634,7 +870,7 @@
           <w:sz w:val="28"/>
           <w:szCs w:val="28"/>
         </w:rPr>
-        <w:t>către</w:t>
+        <w:t>așteptată</w:t>
       </w:r>
       <w:proofErr w:type="spellEnd"/>
       <w:r>
@@ -643,7 +879,7 @@
           <w:sz w:val="28"/>
           <w:szCs w:val="28"/>
         </w:rPr>
-        <w:t xml:space="preserve"> o </w:t>
+        <w:t xml:space="preserve">, se </w:t>
       </w:r>
       <w:proofErr w:type="spellStart"/>
       <w:r>
@@ -652,7 +888,7 @@
           <w:sz w:val="28"/>
           <w:szCs w:val="28"/>
         </w:rPr>
-        <w:t>pagină</w:t>
+        <w:t>afișează</w:t>
       </w:r>
       <w:proofErr w:type="spellEnd"/>
       <w:r>
@@ -661,299 +897,7 @@
           <w:sz w:val="28"/>
           <w:szCs w:val="28"/>
         </w:rPr>
-        <w:t xml:space="preserve"> </w:t>
-      </w:r>
-      <w:proofErr w:type="spellStart"/>
-      <w:r>
-        <w:rPr>
-          <w:rFonts w:ascii="Arial" w:hAnsi="Arial" w:cs="Arial"/>
-          <w:sz w:val="28"/>
-          <w:szCs w:val="28"/>
-        </w:rPr>
-        <w:t>validă</w:t>
-      </w:r>
-      <w:proofErr w:type="spellEnd"/>
-      <w:r>
-        <w:rPr>
-          <w:rFonts w:ascii="Arial" w:hAnsi="Arial" w:cs="Arial"/>
-          <w:sz w:val="28"/>
-          <w:szCs w:val="28"/>
-        </w:rPr>
-        <w:t xml:space="preserve"> </w:t>
-      </w:r>
-      <w:proofErr w:type="spellStart"/>
-      <w:r>
-        <w:rPr>
-          <w:rFonts w:ascii="Arial" w:hAnsi="Arial" w:cs="Arial"/>
-          <w:sz w:val="28"/>
-          <w:szCs w:val="28"/>
-        </w:rPr>
-        <w:t>sau</w:t>
-      </w:r>
-      <w:proofErr w:type="spellEnd"/>
-      <w:r>
-        <w:rPr>
-          <w:rFonts w:ascii="Arial" w:hAnsi="Arial" w:cs="Arial"/>
-          <w:sz w:val="28"/>
-          <w:szCs w:val="28"/>
-        </w:rPr>
-        <w:t xml:space="preserve"> </w:t>
-      </w:r>
-      <w:proofErr w:type="spellStart"/>
-      <w:r>
-        <w:rPr>
-          <w:rFonts w:ascii="Arial" w:hAnsi="Arial" w:cs="Arial"/>
-          <w:sz w:val="28"/>
-          <w:szCs w:val="28"/>
-        </w:rPr>
-        <w:t>să</w:t>
-      </w:r>
-      <w:proofErr w:type="spellEnd"/>
-      <w:r>
-        <w:rPr>
-          <w:rFonts w:ascii="Arial" w:hAnsi="Arial" w:cs="Arial"/>
-          <w:sz w:val="28"/>
-          <w:szCs w:val="28"/>
-        </w:rPr>
-        <w:t xml:space="preserve"> </w:t>
-      </w:r>
-      <w:proofErr w:type="spellStart"/>
-      <w:r>
-        <w:rPr>
-          <w:rFonts w:ascii="Arial" w:hAnsi="Arial" w:cs="Arial"/>
-          <w:sz w:val="28"/>
-          <w:szCs w:val="28"/>
-        </w:rPr>
-        <w:t>ofere</w:t>
-      </w:r>
-      <w:proofErr w:type="spellEnd"/>
-      <w:r>
-        <w:rPr>
-          <w:rFonts w:ascii="Arial" w:hAnsi="Arial" w:cs="Arial"/>
-          <w:sz w:val="28"/>
-          <w:szCs w:val="28"/>
-        </w:rPr>
-        <w:t xml:space="preserve"> o </w:t>
-      </w:r>
-      <w:proofErr w:type="spellStart"/>
-      <w:r>
-        <w:rPr>
-          <w:rFonts w:ascii="Arial" w:hAnsi="Arial" w:cs="Arial"/>
-          <w:sz w:val="28"/>
-          <w:szCs w:val="28"/>
-        </w:rPr>
-        <w:t>funcționalitate</w:t>
-      </w:r>
-      <w:proofErr w:type="spellEnd"/>
-      <w:r>
-        <w:rPr>
-          <w:rFonts w:ascii="Arial" w:hAnsi="Arial" w:cs="Arial"/>
-          <w:sz w:val="28"/>
-          <w:szCs w:val="28"/>
-        </w:rPr>
-        <w:t xml:space="preserve"> </w:t>
-      </w:r>
-      <w:proofErr w:type="spellStart"/>
-      <w:r>
-        <w:rPr>
-          <w:rFonts w:ascii="Arial" w:hAnsi="Arial" w:cs="Arial"/>
-          <w:sz w:val="28"/>
-          <w:szCs w:val="28"/>
-        </w:rPr>
-        <w:t>specifică</w:t>
-      </w:r>
-      <w:proofErr w:type="spellEnd"/>
-      <w:r>
-        <w:rPr>
-          <w:rFonts w:ascii="Arial" w:hAnsi="Arial" w:cs="Arial"/>
-          <w:sz w:val="28"/>
-          <w:szCs w:val="28"/>
-        </w:rPr>
-        <w:t>.</w:t>
-      </w:r>
-    </w:p>
-    <w:p>
-      <w:pPr>
-        <w:rPr>
-          <w:rFonts w:ascii="Arial" w:hAnsi="Arial" w:cs="Arial"/>
-          <w:b/>
-          <w:sz w:val="28"/>
-          <w:szCs w:val="28"/>
-        </w:rPr>
-      </w:pPr>
-      <w:r>
-        <w:rPr>
-          <w:rFonts w:ascii="Arial" w:hAnsi="Arial" w:cs="Arial"/>
-          <w:b/>
-          <w:sz w:val="28"/>
-          <w:szCs w:val="28"/>
-        </w:rPr>
-        <w:t xml:space="preserve">Actual </w:t>
-      </w:r>
-      <w:proofErr w:type="gramStart"/>
-      <w:r>
-        <w:rPr>
-          <w:rFonts w:ascii="Arial" w:hAnsi="Arial" w:cs="Arial"/>
-          <w:b/>
-          <w:sz w:val="28"/>
-          <w:szCs w:val="28"/>
-        </w:rPr>
-        <w:t>result :</w:t>
-      </w:r>
-      <w:proofErr w:type="gramEnd"/>
-    </w:p>
-    <w:p>
-      <w:pPr>
-        <w:ind w:firstLine="720"/>
-        <w:rPr>
-          <w:rFonts w:ascii="Arial" w:hAnsi="Arial" w:cs="Arial"/>
-          <w:sz w:val="28"/>
-          <w:szCs w:val="28"/>
-        </w:rPr>
-      </w:pPr>
-      <w:proofErr w:type="spellStart"/>
-      <w:r>
-        <w:rPr>
-          <w:rFonts w:ascii="Arial" w:hAnsi="Arial" w:cs="Arial"/>
-          <w:sz w:val="28"/>
-          <w:szCs w:val="28"/>
-        </w:rPr>
-        <w:t>În</w:t>
-      </w:r>
-      <w:proofErr w:type="spellEnd"/>
-      <w:r>
-        <w:rPr>
-          <w:rFonts w:ascii="Arial" w:hAnsi="Arial" w:cs="Arial"/>
-          <w:sz w:val="28"/>
-          <w:szCs w:val="28"/>
-        </w:rPr>
-        <w:t xml:space="preserve"> </w:t>
-      </w:r>
-      <w:proofErr w:type="spellStart"/>
-      <w:r>
-        <w:rPr>
-          <w:rFonts w:ascii="Arial" w:hAnsi="Arial" w:cs="Arial"/>
-          <w:sz w:val="28"/>
-          <w:szCs w:val="28"/>
-        </w:rPr>
-        <w:t>loc</w:t>
-      </w:r>
-      <w:proofErr w:type="spellEnd"/>
-      <w:r>
-        <w:rPr>
-          <w:rFonts w:ascii="Arial" w:hAnsi="Arial" w:cs="Arial"/>
-          <w:sz w:val="28"/>
-          <w:szCs w:val="28"/>
-        </w:rPr>
-        <w:t xml:space="preserve"> de </w:t>
-      </w:r>
-      <w:proofErr w:type="spellStart"/>
-      <w:r>
-        <w:rPr>
-          <w:rFonts w:ascii="Arial" w:hAnsi="Arial" w:cs="Arial"/>
-          <w:sz w:val="28"/>
-          <w:szCs w:val="28"/>
-        </w:rPr>
-        <w:t>redirecționare</w:t>
-      </w:r>
-      <w:proofErr w:type="spellEnd"/>
-      <w:r>
-        <w:rPr>
-          <w:rFonts w:ascii="Arial" w:hAnsi="Arial" w:cs="Arial"/>
-          <w:sz w:val="28"/>
-          <w:szCs w:val="28"/>
-        </w:rPr>
-        <w:t xml:space="preserve"> </w:t>
-      </w:r>
-      <w:proofErr w:type="spellStart"/>
-      <w:r>
-        <w:rPr>
-          <w:rFonts w:ascii="Arial" w:hAnsi="Arial" w:cs="Arial"/>
-          <w:sz w:val="28"/>
-          <w:szCs w:val="28"/>
-        </w:rPr>
-        <w:t>sau</w:t>
-      </w:r>
-      <w:proofErr w:type="spellEnd"/>
-      <w:r>
-        <w:rPr>
-          <w:rFonts w:ascii="Arial" w:hAnsi="Arial" w:cs="Arial"/>
-          <w:sz w:val="28"/>
-          <w:szCs w:val="28"/>
-        </w:rPr>
-        <w:t xml:space="preserve"> </w:t>
-      </w:r>
-      <w:proofErr w:type="spellStart"/>
-      <w:r>
-        <w:rPr>
-          <w:rFonts w:ascii="Arial" w:hAnsi="Arial" w:cs="Arial"/>
-          <w:sz w:val="28"/>
-          <w:szCs w:val="28"/>
-        </w:rPr>
-        <w:t>funcționalitatea</w:t>
-      </w:r>
-      <w:proofErr w:type="spellEnd"/>
-      <w:r>
-        <w:rPr>
-          <w:rFonts w:ascii="Arial" w:hAnsi="Arial" w:cs="Arial"/>
-          <w:sz w:val="28"/>
-          <w:szCs w:val="28"/>
-        </w:rPr>
-        <w:t xml:space="preserve"> </w:t>
-      </w:r>
-      <w:proofErr w:type="spellStart"/>
-      <w:r>
-        <w:rPr>
-          <w:rFonts w:ascii="Arial" w:hAnsi="Arial" w:cs="Arial"/>
-          <w:sz w:val="28"/>
-          <w:szCs w:val="28"/>
-        </w:rPr>
-        <w:t>așteptată</w:t>
-      </w:r>
-      <w:proofErr w:type="spellEnd"/>
-      <w:r>
-        <w:rPr>
-          <w:rFonts w:ascii="Arial" w:hAnsi="Arial" w:cs="Arial"/>
-          <w:sz w:val="28"/>
-          <w:szCs w:val="28"/>
-        </w:rPr>
-        <w:t xml:space="preserve">, se </w:t>
-      </w:r>
-      <w:proofErr w:type="spellStart"/>
-      <w:r>
-        <w:rPr>
-          <w:rFonts w:ascii="Arial" w:hAnsi="Arial" w:cs="Arial"/>
-          <w:sz w:val="28"/>
-          <w:szCs w:val="28"/>
-        </w:rPr>
-        <w:t>afișează</w:t>
-      </w:r>
-      <w:proofErr w:type="spellEnd"/>
-      <w:r>
-        <w:rPr>
-          <w:rFonts w:ascii="Arial" w:hAnsi="Arial" w:cs="Arial"/>
-          <w:sz w:val="28"/>
-          <w:szCs w:val="28"/>
-        </w:rPr>
-        <w:t xml:space="preserve"> </w:t>
-      </w:r>
-      <w:proofErr w:type="gramStart"/>
-      <w:r>
-        <w:rPr>
-          <w:rFonts w:ascii="Arial" w:hAnsi="Arial" w:cs="Arial"/>
-          <w:sz w:val="28"/>
-          <w:szCs w:val="28"/>
-        </w:rPr>
-        <w:t>un</w:t>
-      </w:r>
-      <w:proofErr w:type="gramEnd"/>
-      <w:r>
-        <w:rPr>
-          <w:rFonts w:ascii="Arial" w:hAnsi="Arial" w:cs="Arial"/>
-          <w:sz w:val="28"/>
-          <w:szCs w:val="28"/>
-        </w:rPr>
-        <w:t xml:space="preserve"> cod XML.</w:t>
+        <w:t xml:space="preserve"> un cod XML.</w:t>
       </w:r>
     </w:p>
     <w:p>
@@ -1214,6 +1158,14 @@
         </w:rPr>
         <w:t xml:space="preserve"> </w:t>
       </w:r>
+      <w:r>
+        <w:rPr>
+          <w:rFonts w:ascii="Arial" w:hAnsi="Arial" w:cs="Arial"/>
+          <w:sz w:val="28"/>
+          <w:szCs w:val="28"/>
+        </w:rPr>
+        <w:t xml:space="preserve">Diaconu </w:t>
+      </w:r>
       <w:proofErr w:type="spellStart"/>
       <w:r>
         <w:rPr>
@@ -1221,25 +1173,7 @@
           <w:sz w:val="28"/>
           <w:szCs w:val="28"/>
         </w:rPr>
-        <w:t>Diaconu</w:t>
-      </w:r>
-      <w:proofErr w:type="spellEnd"/>
-      <w:r>
-        <w:rPr>
-          <w:rFonts w:ascii="Arial" w:hAnsi="Arial" w:cs="Arial"/>
-          <w:sz w:val="28"/>
-          <w:szCs w:val="28"/>
-        </w:rPr>
-        <w:t xml:space="preserve"> Axana-</w:t>
-      </w:r>
-      <w:proofErr w:type="spellStart"/>
-      <w:r>
-        <w:rPr>
-          <w:rFonts w:ascii="Arial" w:hAnsi="Arial" w:cs="Arial"/>
-          <w:sz w:val="28"/>
-          <w:szCs w:val="28"/>
-        </w:rPr>
-        <w:t>Marinela</w:t>
+        <w:t>Axana-Marinela</w:t>
       </w:r>
       <w:proofErr w:type="spellEnd"/>
     </w:p>
@@ -1651,6 +1585,7 @@
         </w:rPr>
       </w:pPr>
       <w:proofErr w:type="spellStart"/>
+      <w:proofErr w:type="gramStart"/>
       <w:r>
         <w:rPr>
           <w:rFonts w:ascii="Arial" w:hAnsi="Arial" w:cs="Arial"/>
@@ -1669,18 +1604,7 @@
           <w:szCs w:val="28"/>
           <w:lang w:val="ro-MD"/>
         </w:rPr>
-        <w:t>ț</w:t>
-      </w:r>
-      <w:proofErr w:type="gramStart"/>
-      <w:r>
-        <w:rPr>
-          <w:rFonts w:ascii="Arial" w:hAnsi="Arial" w:cs="Arial"/>
-          <w:b/>
-          <w:sz w:val="28"/>
-          <w:szCs w:val="28"/>
-          <w:lang w:val="ro-MD"/>
-        </w:rPr>
-        <w:t xml:space="preserve">ii </w:t>
+        <w:t xml:space="preserve">ții </w:t>
       </w:r>
       <w:r>
         <w:rPr>
@@ -2944,8 +2868,6 @@
         </w:rPr>
         <w:t xml:space="preserve"> un </w:t>
       </w:r>
-      <w:bookmarkStart w:id="0" w:name="_GoBack"/>
-      <w:bookmarkEnd w:id="0"/>
       <w:r>
         <w:rPr>
           <w:rFonts w:ascii="Arial" w:hAnsi="Arial" w:cs="Arial"/>
@@ -3199,16 +3121,7 @@
           <w:szCs w:val="28"/>
           <w:lang w:val="ro-MD"/>
         </w:rPr>
-        <w:t xml:space="preserve">ți </w:t>
-      </w:r>
-      <w:r>
-        <w:rPr>
-          <w:rFonts w:ascii="Arial" w:hAnsi="Arial" w:cs="Arial"/>
-          <w:sz w:val="28"/>
-          <w:szCs w:val="28"/>
-          <w:lang w:val="ro-MD"/>
-        </w:rPr>
-        <w:t>pagina principala a site-ului</w:t>
+        <w:t>ți pagina principala a site-ului</w:t>
       </w:r>
     </w:p>
     <w:p>
@@ -3607,58 +3520,38 @@
           <w:szCs w:val="28"/>
           <w:lang w:val="ro-MD"/>
         </w:rPr>
-        <w:t xml:space="preserve">ția de logare cu </w:t>
+        <w:t>ția de logare cu un cont mai vechi să se poată realiza cu succes, fiind redirecționat către contul propriu.</w:t>
+      </w:r>
+    </w:p>
+    <w:p>
+      <w:pPr>
+        <w:rPr>
+          <w:rFonts w:ascii="Arial" w:hAnsi="Arial" w:cs="Arial"/>
+          <w:b/>
+          <w:sz w:val="28"/>
+          <w:szCs w:val="28"/>
+        </w:rPr>
+      </w:pPr>
+      <w:r>
+        <w:rPr>
+          <w:rFonts w:ascii="Arial" w:hAnsi="Arial" w:cs="Arial"/>
+          <w:b/>
+          <w:sz w:val="28"/>
+          <w:szCs w:val="28"/>
+        </w:rPr>
+        <w:t xml:space="preserve">Actual </w:t>
       </w:r>
       <w:proofErr w:type="gramStart"/>
       <w:r>
         <w:rPr>
           <w:rFonts w:ascii="Arial" w:hAnsi="Arial" w:cs="Arial"/>
-          <w:sz w:val="28"/>
-          <w:szCs w:val="28"/>
-          <w:lang w:val="ro-MD"/>
-        </w:rPr>
-        <w:t>un</w:t>
+          <w:b/>
+          <w:sz w:val="28"/>
+          <w:szCs w:val="28"/>
+        </w:rPr>
+        <w:t>result :</w:t>
       </w:r>
       <w:proofErr w:type="gramEnd"/>
-      <w:r>
-        <w:rPr>
-          <w:rFonts w:ascii="Arial" w:hAnsi="Arial" w:cs="Arial"/>
-          <w:sz w:val="28"/>
-          <w:szCs w:val="28"/>
-          <w:lang w:val="ro-MD"/>
-        </w:rPr>
-        <w:t xml:space="preserve"> cont mai vechi să se poată realiza cu succes, fiind redirecționat către contul propriu.</w:t>
-      </w:r>
-    </w:p>
-    <w:p>
-      <w:pPr>
-        <w:rPr>
-          <w:rFonts w:ascii="Arial" w:hAnsi="Arial" w:cs="Arial"/>
-          <w:b/>
-          <w:sz w:val="28"/>
-          <w:szCs w:val="28"/>
-        </w:rPr>
-      </w:pPr>
-      <w:r>
-        <w:rPr>
-          <w:rFonts w:ascii="Arial" w:hAnsi="Arial" w:cs="Arial"/>
-          <w:b/>
-          <w:sz w:val="28"/>
-          <w:szCs w:val="28"/>
-        </w:rPr>
-        <w:t xml:space="preserve">Actual </w:t>
-      </w:r>
-      <w:proofErr w:type="gramStart"/>
-      <w:r>
-        <w:rPr>
-          <w:rFonts w:ascii="Arial" w:hAnsi="Arial" w:cs="Arial"/>
-          <w:b/>
-          <w:sz w:val="28"/>
-          <w:szCs w:val="28"/>
-        </w:rPr>
-        <w:t>result :</w:t>
-      </w:r>
-      <w:proofErr w:type="gramEnd"/>
     </w:p>
     <w:p>
       <w:pPr>
@@ -3685,25 +3578,7 @@
           <w:sz w:val="28"/>
           <w:szCs w:val="28"/>
         </w:rPr>
-        <w:t xml:space="preserve"> </w:t>
-      </w:r>
-      <w:proofErr w:type="spellStart"/>
-      <w:r>
-        <w:rPr>
-          <w:rFonts w:ascii="Arial" w:hAnsi="Arial" w:cs="Arial"/>
-          <w:sz w:val="28"/>
-          <w:szCs w:val="28"/>
-        </w:rPr>
-        <w:t>loc</w:t>
-      </w:r>
-      <w:proofErr w:type="spellEnd"/>
-      <w:r>
-        <w:rPr>
-          <w:rFonts w:ascii="Arial" w:hAnsi="Arial" w:cs="Arial"/>
-          <w:sz w:val="28"/>
-          <w:szCs w:val="28"/>
-        </w:rPr>
-        <w:t xml:space="preserve"> de </w:t>
+        <w:t xml:space="preserve"> loc de </w:t>
       </w:r>
       <w:proofErr w:type="spellStart"/>
       <w:r>
@@ -4194,6 +4069,14 @@
         </w:rPr>
         <w:t xml:space="preserve"> </w:t>
       </w:r>
+      <w:r>
+        <w:rPr>
+          <w:rFonts w:ascii="Arial" w:hAnsi="Arial" w:cs="Arial"/>
+          <w:sz w:val="28"/>
+          <w:szCs w:val="28"/>
+        </w:rPr>
+        <w:t xml:space="preserve">Diaconu </w:t>
+      </w:r>
       <w:proofErr w:type="spellStart"/>
       <w:r>
         <w:rPr>
@@ -4201,25 +4084,7 @@
           <w:sz w:val="28"/>
           <w:szCs w:val="28"/>
         </w:rPr>
-        <w:t>Diaconu</w:t>
-      </w:r>
-      <w:proofErr w:type="spellEnd"/>
-      <w:r>
-        <w:rPr>
-          <w:rFonts w:ascii="Arial" w:hAnsi="Arial" w:cs="Arial"/>
-          <w:sz w:val="28"/>
-          <w:szCs w:val="28"/>
-        </w:rPr>
-        <w:t xml:space="preserve"> Axana-</w:t>
-      </w:r>
-      <w:proofErr w:type="spellStart"/>
-      <w:r>
-        <w:rPr>
-          <w:rFonts w:ascii="Arial" w:hAnsi="Arial" w:cs="Arial"/>
-          <w:sz w:val="28"/>
-          <w:szCs w:val="28"/>
-        </w:rPr>
-        <w:t>Marinela</w:t>
+        <w:t>Axana-Marinela</w:t>
       </w:r>
       <w:proofErr w:type="spellEnd"/>
     </w:p>
@@ -4744,6 +4609,7 @@
         </w:rPr>
       </w:pPr>
       <w:proofErr w:type="spellStart"/>
+      <w:proofErr w:type="gramStart"/>
       <w:r>
         <w:rPr>
           <w:rFonts w:ascii="Arial" w:hAnsi="Arial" w:cs="Arial"/>
@@ -4762,18 +4628,7 @@
           <w:szCs w:val="28"/>
           <w:lang w:val="ro-MD"/>
         </w:rPr>
-        <w:t>ț</w:t>
-      </w:r>
-      <w:proofErr w:type="gramStart"/>
-      <w:r>
-        <w:rPr>
-          <w:rFonts w:ascii="Arial" w:hAnsi="Arial" w:cs="Arial"/>
-          <w:b/>
-          <w:sz w:val="28"/>
-          <w:szCs w:val="28"/>
-          <w:lang w:val="ro-MD"/>
-        </w:rPr>
-        <w:t xml:space="preserve">ii </w:t>
+        <w:t xml:space="preserve">ții </w:t>
       </w:r>
       <w:r>
         <w:rPr>
@@ -5447,18 +5302,8 @@
           <w:sz w:val="28"/>
           <w:szCs w:val="28"/>
         </w:rPr>
-        <w:t xml:space="preserve"> </w:t>
-      </w:r>
-      <w:proofErr w:type="spellStart"/>
-      <w:r>
-        <w:rPr>
-          <w:rFonts w:ascii="Arial" w:hAnsi="Arial" w:cs="Arial"/>
-          <w:sz w:val="28"/>
-          <w:szCs w:val="28"/>
-        </w:rPr>
-        <w:t>Popescu</w:t>
-      </w:r>
-      <w:proofErr w:type="spellEnd"/>
+        <w:t xml:space="preserve"> Popescu</w:t>
+      </w:r>
     </w:p>
     <w:p>
       <w:pPr>
@@ -7651,7 +7496,7 @@
             <v:path o:extrusionok="f" gradientshapeok="t" o:connecttype="rect"/>
             <o:lock v:ext="edit" aspectratio="t"/>
           </v:shapetype>
-          <v:shape id="_x0000_i1025" type="#_x0000_t75" style="width:466.65pt;height:226.65pt">
+          <v:shape id="_x0000_i1025" type="#_x0000_t75" style="width:466.8pt;height:226.8pt">
             <v:imagedata r:id="rId15" o:title="Captură de ecran 2023-05-20 114339"/>
           </v:shape>
         </w:pict>
@@ -7695,7 +7540,7 @@
         </w:rPr>
         <w:lastRenderedPageBreak/>
         <w:pict>
-          <v:shape id="_x0000_i1026" type="#_x0000_t75" style="width:466.65pt;height:224.65pt">
+          <v:shape id="_x0000_i1026" type="#_x0000_t75" style="width:466.8pt;height:225pt">
             <v:imagedata r:id="rId16" o:title="Captură de ecran 2023-05-20 114550"/>
           </v:shape>
         </w:pict>
@@ -9972,7 +9817,7 @@
         </w:rPr>
         <w:lastRenderedPageBreak/>
         <w:pict>
-          <v:shape id="_x0000_i1027" type="#_x0000_t75" style="width:466.65pt;height:224pt">
+          <v:shape id="_x0000_i1027" type="#_x0000_t75" style="width:466.8pt;height:223.8pt">
             <v:imagedata r:id="rId17" o:title="Captură de ecran 2023-05-20 122828"/>
           </v:shape>
         </w:pict>
@@ -10019,7 +9864,7 @@
           <w:lang w:val="ro-RO" w:eastAsia="ro-RO"/>
         </w:rPr>
         <w:pict>
-          <v:shape id="_x0000_i1028" type="#_x0000_t75" style="width:467.35pt;height:224pt">
+          <v:shape id="_x0000_i1028" type="#_x0000_t75" style="width:467.4pt;height:223.8pt">
             <v:imagedata r:id="rId18" o:title="Captură de ecran 2023-05-20 123506"/>
           </v:shape>
         </w:pict>
@@ -10082,7 +9927,7 @@
         </w:rPr>
         <w:lastRenderedPageBreak/>
         <w:pict>
-          <v:shape id="_x0000_i1029" type="#_x0000_t75" style="width:468pt;height:224pt">
+          <v:shape id="_x0000_i1029" type="#_x0000_t75" style="width:468pt;height:223.8pt">
             <v:imagedata r:id="rId19" o:title="Captură de ecran 2023-05-20 123601"/>
           </v:shape>
         </w:pict>
@@ -10128,6 +9973,1581 @@
           <w:lang w:val="ro-RO"/>
         </w:rPr>
       </w:pPr>
+      <w:r>
+        <w:rPr>
+          <w:rFonts w:ascii="Arial" w:hAnsi="Arial" w:cs="Arial"/>
+          <w:b/>
+          <w:sz w:val="28"/>
+          <w:szCs w:val="28"/>
+          <w:highlight w:val="green"/>
+          <w:lang w:val="ro-MD"/>
+        </w:rPr>
+        <w:t xml:space="preserve">Id </w:t>
+      </w:r>
+      <w:r>
+        <w:rPr>
+          <w:rFonts w:ascii="Arial" w:hAnsi="Arial" w:cs="Arial"/>
+          <w:b/>
+          <w:sz w:val="28"/>
+          <w:szCs w:val="28"/>
+          <w:highlight w:val="green"/>
+          <w:lang w:val="ro-MD"/>
+        </w:rPr>
+        <w:t>5</w:t>
+      </w:r>
+      <w:r>
+        <w:rPr>
+          <w:rFonts w:ascii="Arial" w:hAnsi="Arial" w:cs="Arial"/>
+          <w:b/>
+          <w:sz w:val="28"/>
+          <w:szCs w:val="28"/>
+          <w:lang w:val="ro-MD"/>
+        </w:rPr>
+        <w:t xml:space="preserve">: Bug-  </w:t>
+      </w:r>
+      <w:r>
+        <w:rPr>
+          <w:rFonts w:ascii="Arial" w:hAnsi="Arial" w:cs="Arial"/>
+          <w:b/>
+          <w:sz w:val="28"/>
+          <w:szCs w:val="28"/>
+          <w:lang w:val="ro-MD"/>
+        </w:rPr>
+        <w:t>Numele și parola asociate unui cont pot fi obținute fără a furniza informații corecte pentru recuperarea lor</w:t>
+      </w:r>
+    </w:p>
+    <w:p>
+      <w:pPr>
+        <w:spacing w:after="0" w:line="240" w:lineRule="auto"/>
+        <w:rPr>
+          <w:rFonts w:ascii="Arial" w:hAnsi="Arial" w:cs="Arial"/>
+          <w:b/>
+          <w:sz w:val="28"/>
+          <w:szCs w:val="28"/>
+          <w:lang w:val="ro-RO"/>
+        </w:rPr>
+      </w:pPr>
+      <w:proofErr w:type="gramStart"/>
+      <w:r>
+        <w:rPr>
+          <w:rFonts w:ascii="Arial" w:hAnsi="Arial" w:cs="Arial"/>
+          <w:b/>
+          <w:sz w:val="28"/>
+          <w:szCs w:val="28"/>
+        </w:rPr>
+        <w:t>Student :</w:t>
+      </w:r>
+      <w:proofErr w:type="gramEnd"/>
+      <w:r>
+        <w:rPr>
+          <w:rFonts w:ascii="Arial" w:hAnsi="Arial" w:cs="Arial"/>
+          <w:b/>
+          <w:sz w:val="28"/>
+          <w:szCs w:val="28"/>
+        </w:rPr>
+        <w:t xml:space="preserve"> </w:t>
+      </w:r>
+      <w:r>
+        <w:rPr>
+          <w:rFonts w:ascii="Arial" w:hAnsi="Arial" w:cs="Arial"/>
+          <w:sz w:val="28"/>
+          <w:szCs w:val="28"/>
+          <w:lang w:val="ro-RO"/>
+        </w:rPr>
+        <w:t>Marian Flămînzanu-Mateiuc</w:t>
+      </w:r>
+    </w:p>
+    <w:p>
+      <w:pPr>
+        <w:spacing w:after="0" w:line="240" w:lineRule="auto"/>
+        <w:rPr>
+          <w:rFonts w:ascii="Times New Roman" w:eastAsia="Times New Roman" w:hAnsi="Times New Roman" w:cs="Times New Roman"/>
+          <w:sz w:val="28"/>
+          <w:szCs w:val="28"/>
+          <w:lang w:val="ro-RO" w:eastAsia="ro-RO"/>
+        </w:rPr>
+      </w:pPr>
+    </w:p>
+    <w:p>
+      <w:pPr>
+        <w:spacing w:after="0" w:line="240" w:lineRule="auto"/>
+        <w:rPr>
+          <w:rFonts w:ascii="Arial" w:eastAsia="Times New Roman" w:hAnsi="Arial" w:cs="Arial"/>
+          <w:color w:val="000000"/>
+          <w:sz w:val="28"/>
+          <w:szCs w:val="28"/>
+          <w:shd w:val="clear" w:color="auto" w:fill="FFFFFF"/>
+          <w:lang w:val="ro-RO" w:eastAsia="ro-RO"/>
+        </w:rPr>
+      </w:pPr>
+      <w:r>
+        <w:rPr>
+          <w:rFonts w:ascii="Arial" w:eastAsia="Times New Roman" w:hAnsi="Arial" w:cs="Arial"/>
+          <w:b/>
+          <w:bCs/>
+          <w:color w:val="000000"/>
+          <w:sz w:val="28"/>
+          <w:szCs w:val="28"/>
+          <w:shd w:val="clear" w:color="auto" w:fill="FFFFFF"/>
+          <w:lang w:val="ro-RO" w:eastAsia="ro-RO"/>
+        </w:rPr>
+        <w:t>Titlu:</w:t>
+      </w:r>
+      <w:r>
+        <w:rPr>
+          <w:rFonts w:ascii="Arial" w:eastAsia="Times New Roman" w:hAnsi="Arial" w:cs="Arial"/>
+          <w:color w:val="000000"/>
+          <w:sz w:val="28"/>
+          <w:szCs w:val="28"/>
+          <w:shd w:val="clear" w:color="auto" w:fill="FFFFFF"/>
+          <w:lang w:val="ro-RO" w:eastAsia="ro-RO"/>
+        </w:rPr>
+        <w:t xml:space="preserve"> Verifică comportamentul sistemului atunci când </w:t>
+      </w:r>
+      <w:r>
+        <w:rPr>
+          <w:rFonts w:ascii="Arial" w:eastAsia="Times New Roman" w:hAnsi="Arial" w:cs="Arial"/>
+          <w:color w:val="000000"/>
+          <w:sz w:val="28"/>
+          <w:szCs w:val="28"/>
+          <w:shd w:val="clear" w:color="auto" w:fill="FFFFFF"/>
+          <w:lang w:val="ro-RO" w:eastAsia="ro-RO"/>
+        </w:rPr>
+        <w:t xml:space="preserve">se dorește </w:t>
+      </w:r>
+      <w:r>
+        <w:rPr>
+          <w:rFonts w:ascii="Arial" w:eastAsia="Times New Roman" w:hAnsi="Arial" w:cs="Arial"/>
+          <w:color w:val="000000"/>
+          <w:sz w:val="28"/>
+          <w:szCs w:val="28"/>
+          <w:shd w:val="clear" w:color="auto" w:fill="FFFFFF"/>
+          <w:lang w:val="ro-RO" w:eastAsia="ro-RO"/>
+        </w:rPr>
+        <w:t>obținerea datelor de logare uitate</w:t>
+      </w:r>
+    </w:p>
+    <w:p>
+      <w:pPr>
+        <w:spacing w:after="0" w:line="240" w:lineRule="auto"/>
+        <w:rPr>
+          <w:rFonts w:ascii="Times New Roman" w:eastAsia="Times New Roman" w:hAnsi="Times New Roman" w:cs="Times New Roman"/>
+          <w:sz w:val="28"/>
+          <w:szCs w:val="28"/>
+          <w:lang w:val="ro-RO" w:eastAsia="ro-RO"/>
+        </w:rPr>
+      </w:pPr>
+    </w:p>
+    <w:p>
+      <w:pPr>
+        <w:spacing w:after="0" w:line="240" w:lineRule="auto"/>
+        <w:rPr>
+          <w:rFonts w:ascii="Arial" w:eastAsia="Times New Roman" w:hAnsi="Arial" w:cs="Arial"/>
+          <w:color w:val="000000"/>
+          <w:sz w:val="28"/>
+          <w:szCs w:val="28"/>
+          <w:shd w:val="clear" w:color="auto" w:fill="FFFFFF"/>
+          <w:lang w:val="ro-RO" w:eastAsia="ro-RO"/>
+        </w:rPr>
+      </w:pPr>
+      <w:r>
+        <w:rPr>
+          <w:rFonts w:ascii="Arial" w:eastAsia="Times New Roman" w:hAnsi="Arial" w:cs="Arial"/>
+          <w:b/>
+          <w:bCs/>
+          <w:color w:val="000000"/>
+          <w:sz w:val="28"/>
+          <w:szCs w:val="28"/>
+          <w:shd w:val="clear" w:color="auto" w:fill="FFFFFF"/>
+          <w:lang w:val="ro-RO" w:eastAsia="ro-RO"/>
+        </w:rPr>
+        <w:t>Descriere:</w:t>
+      </w:r>
+      <w:r>
+        <w:rPr>
+          <w:rFonts w:ascii="Arial" w:eastAsia="Times New Roman" w:hAnsi="Arial" w:cs="Arial"/>
+          <w:color w:val="000000"/>
+          <w:sz w:val="28"/>
+          <w:szCs w:val="28"/>
+          <w:shd w:val="clear" w:color="auto" w:fill="FFFFFF"/>
+          <w:lang w:val="ro-RO" w:eastAsia="ro-RO"/>
+        </w:rPr>
+        <w:t xml:space="preserve"> Testul verifică dacă sistemul </w:t>
+      </w:r>
+      <w:r>
+        <w:rPr>
+          <w:rFonts w:ascii="Arial" w:eastAsia="Times New Roman" w:hAnsi="Arial" w:cs="Arial"/>
+          <w:color w:val="000000"/>
+          <w:sz w:val="28"/>
+          <w:szCs w:val="28"/>
+          <w:shd w:val="clear" w:color="auto" w:fill="FFFFFF"/>
+          <w:lang w:val="ro-RO" w:eastAsia="ro-RO"/>
+        </w:rPr>
+        <w:t>oferă informațiile despre un cont în momentul în care sunt introduse date în câmpurile solicitate. Cu toate acestea, un utilizator poate obține informațiile asociate unui cont doar dacă introduce câmpul SSN corect, chiar dacă celelalt informații completate sunt greșite.</w:t>
+      </w:r>
+    </w:p>
+    <w:p>
+      <w:pPr>
+        <w:spacing w:after="0" w:line="240" w:lineRule="auto"/>
+        <w:rPr>
+          <w:rFonts w:ascii="Times New Roman" w:eastAsia="Times New Roman" w:hAnsi="Times New Roman" w:cs="Times New Roman"/>
+          <w:sz w:val="28"/>
+          <w:szCs w:val="28"/>
+          <w:lang w:val="ro-RO" w:eastAsia="ro-RO"/>
+        </w:rPr>
+      </w:pPr>
+    </w:p>
+    <w:p>
+      <w:pPr>
+        <w:spacing w:after="0" w:line="240" w:lineRule="auto"/>
+        <w:rPr>
+          <w:rFonts w:ascii="Times New Roman" w:eastAsia="Times New Roman" w:hAnsi="Times New Roman" w:cs="Times New Roman"/>
+          <w:sz w:val="28"/>
+          <w:szCs w:val="28"/>
+          <w:lang w:val="ro-RO" w:eastAsia="ro-RO"/>
+        </w:rPr>
+      </w:pPr>
+      <w:r>
+        <w:rPr>
+          <w:rFonts w:ascii="Arial" w:eastAsia="Times New Roman" w:hAnsi="Arial" w:cs="Arial"/>
+          <w:b/>
+          <w:bCs/>
+          <w:color w:val="000000"/>
+          <w:sz w:val="28"/>
+          <w:szCs w:val="28"/>
+          <w:shd w:val="clear" w:color="auto" w:fill="FFFFFF"/>
+          <w:lang w:val="ro-RO" w:eastAsia="ro-RO"/>
+        </w:rPr>
+        <w:t>Prioritatea testului:</w:t>
+      </w:r>
+      <w:r>
+        <w:rPr>
+          <w:rFonts w:ascii="Arial" w:eastAsia="Times New Roman" w:hAnsi="Arial" w:cs="Arial"/>
+          <w:color w:val="000000"/>
+          <w:sz w:val="28"/>
+          <w:szCs w:val="28"/>
+          <w:shd w:val="clear" w:color="auto" w:fill="FFFFFF"/>
+          <w:lang w:val="ro-RO" w:eastAsia="ro-RO"/>
+        </w:rPr>
+        <w:t xml:space="preserve"> </w:t>
+      </w:r>
+      <w:r>
+        <w:rPr>
+          <w:rFonts w:ascii="Arial" w:eastAsia="Times New Roman" w:hAnsi="Arial" w:cs="Arial"/>
+          <w:color w:val="000000"/>
+          <w:sz w:val="28"/>
+          <w:szCs w:val="28"/>
+          <w:shd w:val="clear" w:color="auto" w:fill="FFFFFF"/>
+          <w:lang w:val="ro-RO" w:eastAsia="ro-RO"/>
+        </w:rPr>
+        <w:t>High Severity, High Priority</w:t>
+      </w:r>
+    </w:p>
+    <w:p>
+      <w:pPr>
+        <w:spacing w:after="0" w:line="240" w:lineRule="auto"/>
+        <w:rPr>
+          <w:rFonts w:ascii="Times New Roman" w:eastAsia="Times New Roman" w:hAnsi="Times New Roman" w:cs="Times New Roman"/>
+          <w:sz w:val="28"/>
+          <w:szCs w:val="28"/>
+          <w:lang w:val="ro-RO" w:eastAsia="ro-RO"/>
+        </w:rPr>
+      </w:pPr>
+    </w:p>
+    <w:p>
+      <w:pPr>
+        <w:spacing w:after="0" w:line="240" w:lineRule="auto"/>
+        <w:rPr>
+          <w:rFonts w:ascii="Times New Roman" w:eastAsia="Times New Roman" w:hAnsi="Times New Roman" w:cs="Times New Roman"/>
+          <w:sz w:val="28"/>
+          <w:szCs w:val="28"/>
+          <w:lang w:val="ro-RO" w:eastAsia="ro-RO"/>
+        </w:rPr>
+      </w:pPr>
+      <w:r>
+        <w:rPr>
+          <w:rFonts w:ascii="Arial" w:eastAsia="Times New Roman" w:hAnsi="Arial" w:cs="Arial"/>
+          <w:b/>
+          <w:bCs/>
+          <w:color w:val="000000"/>
+          <w:sz w:val="28"/>
+          <w:szCs w:val="28"/>
+          <w:shd w:val="clear" w:color="auto" w:fill="FFFFFF"/>
+          <w:lang w:val="ro-RO" w:eastAsia="ro-RO"/>
+        </w:rPr>
+        <w:t xml:space="preserve">User: </w:t>
+      </w:r>
+      <w:r>
+        <w:rPr>
+          <w:rFonts w:ascii="Arial" w:eastAsia="Times New Roman" w:hAnsi="Arial" w:cs="Arial"/>
+          <w:color w:val="000000"/>
+          <w:sz w:val="28"/>
+          <w:szCs w:val="28"/>
+          <w:shd w:val="clear" w:color="auto" w:fill="FFFFFF"/>
+          <w:lang w:val="ro-RO" w:eastAsia="ro-RO"/>
+        </w:rPr>
+        <w:t>marian-flaminzanu-mateiuc</w:t>
+      </w:r>
+    </w:p>
+    <w:p>
+      <w:pPr>
+        <w:spacing w:after="0" w:line="240" w:lineRule="auto"/>
+        <w:rPr>
+          <w:rFonts w:ascii="Times New Roman" w:eastAsia="Times New Roman" w:hAnsi="Times New Roman" w:cs="Times New Roman"/>
+          <w:sz w:val="28"/>
+          <w:szCs w:val="28"/>
+          <w:lang w:val="ro-RO" w:eastAsia="ro-RO"/>
+        </w:rPr>
+      </w:pPr>
+    </w:p>
+    <w:p>
+      <w:pPr>
+        <w:spacing w:after="0" w:line="240" w:lineRule="auto"/>
+        <w:rPr>
+          <w:rFonts w:ascii="Times New Roman" w:eastAsia="Times New Roman" w:hAnsi="Times New Roman" w:cs="Times New Roman"/>
+          <w:sz w:val="28"/>
+          <w:szCs w:val="28"/>
+          <w:lang w:val="ro-RO" w:eastAsia="ro-RO"/>
+        </w:rPr>
+      </w:pPr>
+      <w:r>
+        <w:rPr>
+          <w:rFonts w:ascii="Arial" w:eastAsia="Times New Roman" w:hAnsi="Arial" w:cs="Arial"/>
+          <w:b/>
+          <w:bCs/>
+          <w:color w:val="000000"/>
+          <w:sz w:val="28"/>
+          <w:szCs w:val="28"/>
+          <w:shd w:val="clear" w:color="auto" w:fill="FFFFFF"/>
+          <w:lang w:val="ro-RO" w:eastAsia="ro-RO"/>
+        </w:rPr>
+        <w:t xml:space="preserve">Precondiții: </w:t>
+      </w:r>
+      <w:r>
+        <w:rPr>
+          <w:rFonts w:ascii="Arial" w:eastAsia="Times New Roman" w:hAnsi="Arial" w:cs="Arial"/>
+          <w:color w:val="000000"/>
+          <w:sz w:val="28"/>
+          <w:szCs w:val="28"/>
+          <w:shd w:val="clear" w:color="auto" w:fill="FFFFFF"/>
+          <w:lang w:val="ro-RO" w:eastAsia="ro-RO"/>
+        </w:rPr>
+        <w:t> Utilizatorul trebuie să fie conectat la internet</w:t>
+      </w:r>
+    </w:p>
+    <w:p>
+      <w:pPr>
+        <w:spacing w:after="0" w:line="240" w:lineRule="auto"/>
+        <w:ind w:left="1440"/>
+        <w:rPr>
+          <w:rFonts w:ascii="Times New Roman" w:eastAsia="Times New Roman" w:hAnsi="Times New Roman" w:cs="Times New Roman"/>
+          <w:sz w:val="28"/>
+          <w:szCs w:val="28"/>
+          <w:lang w:val="ro-RO" w:eastAsia="ro-RO"/>
+        </w:rPr>
+      </w:pPr>
+      <w:r>
+        <w:rPr>
+          <w:rFonts w:ascii="Arial" w:eastAsia="Times New Roman" w:hAnsi="Arial" w:cs="Arial"/>
+          <w:color w:val="000000"/>
+          <w:sz w:val="28"/>
+          <w:szCs w:val="28"/>
+          <w:shd w:val="clear" w:color="auto" w:fill="FFFFFF"/>
+          <w:lang w:val="ro-RO" w:eastAsia="ro-RO"/>
+        </w:rPr>
+        <w:t xml:space="preserve">   Utilizatorul trebuie să dețină un cont pe site-ul Parabank</w:t>
+      </w:r>
+    </w:p>
+    <w:p>
+      <w:pPr>
+        <w:spacing w:after="0" w:line="240" w:lineRule="auto"/>
+        <w:rPr>
+          <w:rFonts w:ascii="Times New Roman" w:eastAsia="Times New Roman" w:hAnsi="Times New Roman" w:cs="Times New Roman"/>
+          <w:sz w:val="28"/>
+          <w:szCs w:val="28"/>
+          <w:lang w:val="ro-RO" w:eastAsia="ro-RO"/>
+        </w:rPr>
+      </w:pPr>
+    </w:p>
+    <w:p>
+      <w:pPr>
+        <w:spacing w:after="0" w:line="240" w:lineRule="auto"/>
+        <w:rPr>
+          <w:rFonts w:ascii="Times New Roman" w:eastAsia="Times New Roman" w:hAnsi="Times New Roman" w:cs="Times New Roman"/>
+          <w:sz w:val="28"/>
+          <w:szCs w:val="28"/>
+          <w:lang w:val="ro-RO" w:eastAsia="ro-RO"/>
+        </w:rPr>
+      </w:pPr>
+      <w:r>
+        <w:rPr>
+          <w:rFonts w:ascii="Arial" w:eastAsia="Times New Roman" w:hAnsi="Arial" w:cs="Arial"/>
+          <w:b/>
+          <w:bCs/>
+          <w:color w:val="000000"/>
+          <w:sz w:val="28"/>
+          <w:szCs w:val="28"/>
+          <w:shd w:val="clear" w:color="auto" w:fill="FFFFFF"/>
+          <w:lang w:val="ro-RO" w:eastAsia="ro-RO"/>
+        </w:rPr>
+        <w:t>Acțiuni / pași de testare:</w:t>
+      </w:r>
+      <w:r>
+        <w:rPr>
+          <w:rFonts w:ascii="Arial" w:eastAsia="Times New Roman" w:hAnsi="Arial" w:cs="Arial"/>
+          <w:color w:val="000000"/>
+          <w:sz w:val="28"/>
+          <w:szCs w:val="28"/>
+          <w:shd w:val="clear" w:color="auto" w:fill="FFFFFF"/>
+          <w:lang w:val="ro-RO" w:eastAsia="ro-RO"/>
+        </w:rPr>
+        <w:t xml:space="preserve"> 1)  Accesați site-ul ParaBank</w:t>
+      </w:r>
+    </w:p>
+    <w:p>
+      <w:pPr>
+        <w:spacing w:after="0" w:line="240" w:lineRule="auto"/>
+        <w:ind w:left="2160" w:firstLine="720"/>
+        <w:rPr>
+          <w:rFonts w:ascii="Times New Roman" w:eastAsia="Times New Roman" w:hAnsi="Times New Roman" w:cs="Times New Roman"/>
+          <w:sz w:val="28"/>
+          <w:szCs w:val="28"/>
+          <w:lang w:val="ro-RO" w:eastAsia="ro-RO"/>
+        </w:rPr>
+      </w:pPr>
+      <w:r>
+        <w:rPr>
+          <w:rFonts w:ascii="Arial" w:eastAsia="Times New Roman" w:hAnsi="Arial" w:cs="Arial"/>
+          <w:color w:val="000000"/>
+          <w:sz w:val="28"/>
+          <w:szCs w:val="28"/>
+          <w:shd w:val="clear" w:color="auto" w:fill="FFFFFF"/>
+          <w:lang w:val="ro-RO" w:eastAsia="ro-RO"/>
+        </w:rPr>
+        <w:t xml:space="preserve">2)  Accesați pagina </w:t>
+      </w:r>
+      <w:r>
+        <w:rPr>
+          <w:rFonts w:ascii="Arial" w:eastAsia="Times New Roman" w:hAnsi="Arial" w:cs="Arial"/>
+          <w:color w:val="000000"/>
+          <w:sz w:val="28"/>
+          <w:szCs w:val="28"/>
+          <w:shd w:val="clear" w:color="auto" w:fill="FFFFFF"/>
+          <w:lang w:val="ro-RO" w:eastAsia="ro-RO"/>
+        </w:rPr>
+        <w:t>”Forgot login info?”</w:t>
+      </w:r>
+      <w:r>
+        <w:rPr>
+          <w:rFonts w:ascii="Arial" w:eastAsia="Times New Roman" w:hAnsi="Arial" w:cs="Arial"/>
+          <w:color w:val="000000"/>
+          <w:sz w:val="28"/>
+          <w:szCs w:val="28"/>
+          <w:shd w:val="clear" w:color="auto" w:fill="FFFFFF"/>
+          <w:lang w:val="ro-RO" w:eastAsia="ro-RO"/>
+        </w:rPr>
+        <w:t xml:space="preserve"> a sistemului </w:t>
+      </w:r>
+    </w:p>
+    <w:p>
+      <w:pPr>
+        <w:spacing w:after="0" w:line="240" w:lineRule="auto"/>
+        <w:ind w:left="2160" w:firstLine="720"/>
+        <w:rPr>
+          <w:rFonts w:ascii="Arial" w:eastAsia="Times New Roman" w:hAnsi="Arial" w:cs="Arial"/>
+          <w:color w:val="000000"/>
+          <w:sz w:val="28"/>
+          <w:szCs w:val="28"/>
+          <w:shd w:val="clear" w:color="auto" w:fill="FFFFFF"/>
+          <w:lang w:val="ro-RO" w:eastAsia="ro-RO"/>
+        </w:rPr>
+      </w:pPr>
+      <w:r>
+        <w:rPr>
+          <w:rFonts w:ascii="Arial" w:eastAsia="Times New Roman" w:hAnsi="Arial" w:cs="Arial"/>
+          <w:color w:val="000000"/>
+          <w:sz w:val="28"/>
+          <w:szCs w:val="28"/>
+          <w:shd w:val="clear" w:color="auto" w:fill="FFFFFF"/>
+          <w:lang w:val="ro-RO" w:eastAsia="ro-RO"/>
+        </w:rPr>
+        <w:lastRenderedPageBreak/>
+        <w:t xml:space="preserve">3) </w:t>
+      </w:r>
+      <w:r>
+        <w:rPr>
+          <w:rFonts w:ascii="Arial" w:eastAsia="Times New Roman" w:hAnsi="Arial" w:cs="Arial"/>
+          <w:color w:val="000000"/>
+          <w:sz w:val="28"/>
+          <w:szCs w:val="28"/>
+          <w:shd w:val="clear" w:color="auto" w:fill="FFFFFF"/>
+          <w:lang w:val="ro-RO" w:eastAsia="ro-RO"/>
+        </w:rPr>
+        <w:t xml:space="preserve">Completați toate căsuțele formularului </w:t>
+      </w:r>
+      <w:r>
+        <w:rPr>
+          <w:rFonts w:ascii="Arial" w:eastAsia="Times New Roman" w:hAnsi="Arial" w:cs="Arial"/>
+          <w:color w:val="000000"/>
+          <w:sz w:val="28"/>
+          <w:szCs w:val="28"/>
+          <w:shd w:val="clear" w:color="auto" w:fill="FFFFFF"/>
+          <w:lang w:val="ro-RO" w:eastAsia="ro-RO"/>
+        </w:rPr>
+        <w:t>mai puțin ultima cu valori aleatorii.</w:t>
+      </w:r>
+    </w:p>
+    <w:p>
+      <w:pPr>
+        <w:spacing w:after="0" w:line="240" w:lineRule="auto"/>
+        <w:ind w:left="2160" w:firstLine="720"/>
+        <w:rPr>
+          <w:rFonts w:ascii="Arial" w:eastAsia="Times New Roman" w:hAnsi="Arial" w:cs="Arial"/>
+          <w:color w:val="000000"/>
+          <w:sz w:val="28"/>
+          <w:szCs w:val="28"/>
+          <w:shd w:val="clear" w:color="auto" w:fill="FFFFFF"/>
+          <w:lang w:val="ro-RO" w:eastAsia="ro-RO"/>
+        </w:rPr>
+      </w:pPr>
+      <w:r>
+        <w:rPr>
+          <w:rFonts w:ascii="Arial" w:eastAsia="Times New Roman" w:hAnsi="Arial" w:cs="Arial"/>
+          <w:color w:val="000000"/>
+          <w:sz w:val="28"/>
+          <w:szCs w:val="28"/>
+          <w:shd w:val="clear" w:color="auto" w:fill="FFFFFF"/>
+          <w:lang w:val="ro-RO" w:eastAsia="ro-RO"/>
+        </w:rPr>
+        <w:t>4)Introduceți valoarea corectă în câmpul SSN a contului pe care doriți să îl recuperați.</w:t>
+      </w:r>
+    </w:p>
+    <w:p>
+      <w:pPr>
+        <w:spacing w:after="0" w:line="240" w:lineRule="auto"/>
+        <w:ind w:left="2160" w:firstLine="720"/>
+        <w:rPr>
+          <w:rFonts w:ascii="Arial" w:eastAsia="Times New Roman" w:hAnsi="Arial" w:cs="Arial"/>
+          <w:color w:val="000000"/>
+          <w:sz w:val="28"/>
+          <w:szCs w:val="28"/>
+          <w:shd w:val="clear" w:color="auto" w:fill="FFFFFF"/>
+          <w:lang w:val="ro-RO" w:eastAsia="ro-RO"/>
+        </w:rPr>
+      </w:pPr>
+      <w:r>
+        <w:rPr>
+          <w:rFonts w:ascii="Arial" w:eastAsia="Times New Roman" w:hAnsi="Arial" w:cs="Arial"/>
+          <w:color w:val="000000"/>
+          <w:sz w:val="28"/>
+          <w:szCs w:val="28"/>
+          <w:shd w:val="clear" w:color="auto" w:fill="FFFFFF"/>
+          <w:lang w:val="ro-RO" w:eastAsia="ro-RO"/>
+        </w:rPr>
+        <w:t>5)Apăsați ”Find my login info”</w:t>
+      </w:r>
+    </w:p>
+    <w:p>
+      <w:pPr>
+        <w:spacing w:after="0" w:line="240" w:lineRule="auto"/>
+        <w:ind w:left="2160" w:firstLine="720"/>
+        <w:rPr>
+          <w:rFonts w:ascii="Times New Roman" w:eastAsia="Times New Roman" w:hAnsi="Times New Roman" w:cs="Times New Roman"/>
+          <w:sz w:val="28"/>
+          <w:szCs w:val="28"/>
+          <w:lang w:val="ro-RO" w:eastAsia="ro-RO"/>
+        </w:rPr>
+      </w:pPr>
+    </w:p>
+    <w:p>
+      <w:pPr>
+        <w:spacing w:after="0" w:line="240" w:lineRule="auto"/>
+        <w:rPr>
+          <w:rFonts w:ascii="Arial" w:eastAsia="Times New Roman" w:hAnsi="Arial" w:cs="Arial"/>
+          <w:color w:val="000000"/>
+          <w:sz w:val="28"/>
+          <w:szCs w:val="28"/>
+          <w:shd w:val="clear" w:color="auto" w:fill="FFFFFF"/>
+          <w:lang w:val="ro-RO" w:eastAsia="ro-RO"/>
+        </w:rPr>
+      </w:pPr>
+      <w:r>
+        <w:rPr>
+          <w:rFonts w:ascii="Arial" w:eastAsia="Times New Roman" w:hAnsi="Arial" w:cs="Arial"/>
+          <w:b/>
+          <w:bCs/>
+          <w:color w:val="000000"/>
+          <w:sz w:val="28"/>
+          <w:szCs w:val="28"/>
+          <w:shd w:val="clear" w:color="auto" w:fill="FFFFFF"/>
+          <w:lang w:val="ro-RO" w:eastAsia="ro-RO"/>
+        </w:rPr>
+        <w:t>Rezultat</w:t>
+      </w:r>
+      <w:r>
+        <w:rPr>
+          <w:rFonts w:ascii="Arial" w:eastAsia="Times New Roman" w:hAnsi="Arial" w:cs="Arial"/>
+          <w:b/>
+          <w:bCs/>
+          <w:color w:val="000000"/>
+          <w:sz w:val="28"/>
+          <w:szCs w:val="28"/>
+          <w:shd w:val="clear" w:color="auto" w:fill="FFFFFF"/>
+          <w:lang w:val="ro-RO" w:eastAsia="ro-RO"/>
+        </w:rPr>
+        <w:t>e</w:t>
+      </w:r>
+      <w:r>
+        <w:rPr>
+          <w:rFonts w:ascii="Arial" w:eastAsia="Times New Roman" w:hAnsi="Arial" w:cs="Arial"/>
+          <w:b/>
+          <w:bCs/>
+          <w:color w:val="000000"/>
+          <w:sz w:val="28"/>
+          <w:szCs w:val="28"/>
+          <w:shd w:val="clear" w:color="auto" w:fill="FFFFFF"/>
+          <w:lang w:val="ro-RO" w:eastAsia="ro-RO"/>
+        </w:rPr>
+        <w:t xml:space="preserve"> așteptat</w:t>
+      </w:r>
+      <w:r>
+        <w:rPr>
+          <w:rFonts w:ascii="Arial" w:eastAsia="Times New Roman" w:hAnsi="Arial" w:cs="Arial"/>
+          <w:b/>
+          <w:bCs/>
+          <w:color w:val="000000"/>
+          <w:sz w:val="28"/>
+          <w:szCs w:val="28"/>
+          <w:shd w:val="clear" w:color="auto" w:fill="FFFFFF"/>
+          <w:lang w:val="ro-RO" w:eastAsia="ro-RO"/>
+        </w:rPr>
+        <w:t>e</w:t>
+      </w:r>
+      <w:r>
+        <w:rPr>
+          <w:rFonts w:ascii="Arial" w:eastAsia="Times New Roman" w:hAnsi="Arial" w:cs="Arial"/>
+          <w:b/>
+          <w:bCs/>
+          <w:color w:val="000000"/>
+          <w:sz w:val="28"/>
+          <w:szCs w:val="28"/>
+          <w:shd w:val="clear" w:color="auto" w:fill="FFFFFF"/>
+          <w:lang w:val="ro-RO" w:eastAsia="ro-RO"/>
+        </w:rPr>
+        <w:t>:</w:t>
+      </w:r>
+      <w:r>
+        <w:rPr>
+          <w:rFonts w:ascii="Arial" w:eastAsia="Times New Roman" w:hAnsi="Arial" w:cs="Arial"/>
+          <w:color w:val="000000"/>
+          <w:sz w:val="28"/>
+          <w:szCs w:val="28"/>
+          <w:shd w:val="clear" w:color="auto" w:fill="FFFFFF"/>
+          <w:lang w:val="ro-RO" w:eastAsia="ro-RO"/>
+        </w:rPr>
+        <w:t xml:space="preserve"> </w:t>
+      </w:r>
+      <w:r>
+        <w:rPr>
+          <w:rFonts w:ascii="Arial" w:eastAsia="Times New Roman" w:hAnsi="Arial" w:cs="Arial"/>
+          <w:color w:val="000000"/>
+          <w:sz w:val="28"/>
+          <w:szCs w:val="28"/>
+          <w:shd w:val="clear" w:color="auto" w:fill="FFFFFF"/>
+          <w:lang w:val="ro-RO" w:eastAsia="ro-RO"/>
+        </w:rPr>
+        <w:t>La apăsarea butonului ”Find my login info” ar trebui să apară o eroare conform căreia câmpurile completate anterior nu sunt corecte.</w:t>
+      </w:r>
+    </w:p>
+    <w:p>
+      <w:pPr>
+        <w:spacing w:after="0" w:line="240" w:lineRule="auto"/>
+        <w:rPr>
+          <w:rFonts w:ascii="Arial" w:eastAsia="Times New Roman" w:hAnsi="Arial" w:cs="Arial"/>
+          <w:color w:val="000000"/>
+          <w:sz w:val="28"/>
+          <w:szCs w:val="28"/>
+          <w:shd w:val="clear" w:color="auto" w:fill="FFFFFF"/>
+          <w:lang w:eastAsia="ro-RO"/>
+        </w:rPr>
+      </w:pPr>
+    </w:p>
+    <w:p>
+      <w:pPr>
+        <w:spacing w:after="0" w:line="240" w:lineRule="auto"/>
+        <w:rPr>
+          <w:rFonts w:ascii="Arial" w:eastAsia="Times New Roman" w:hAnsi="Arial" w:cs="Arial"/>
+          <w:color w:val="000000"/>
+          <w:sz w:val="28"/>
+          <w:szCs w:val="28"/>
+          <w:shd w:val="clear" w:color="auto" w:fill="FFFFFF"/>
+          <w:lang w:val="ro-RO" w:eastAsia="ro-RO"/>
+        </w:rPr>
+      </w:pPr>
+    </w:p>
+    <w:p>
+      <w:pPr>
+        <w:spacing w:after="0" w:line="240" w:lineRule="auto"/>
+        <w:rPr>
+          <w:rFonts w:ascii="Arial" w:eastAsia="Times New Roman" w:hAnsi="Arial" w:cs="Arial"/>
+          <w:color w:val="000000"/>
+          <w:sz w:val="28"/>
+          <w:szCs w:val="28"/>
+          <w:shd w:val="clear" w:color="auto" w:fill="FFFFFF"/>
+          <w:lang w:val="ro-RO" w:eastAsia="ro-RO"/>
+        </w:rPr>
+      </w:pPr>
+      <w:r>
+        <w:rPr>
+          <w:rFonts w:ascii="Arial" w:eastAsia="Times New Roman" w:hAnsi="Arial" w:cs="Arial"/>
+          <w:b/>
+          <w:color w:val="000000"/>
+          <w:sz w:val="28"/>
+          <w:szCs w:val="28"/>
+          <w:shd w:val="clear" w:color="auto" w:fill="FFFFFF"/>
+          <w:lang w:val="ro-RO" w:eastAsia="ro-RO"/>
+        </w:rPr>
+        <w:t>Rezultate actuale:</w:t>
+      </w:r>
+      <w:r>
+        <w:rPr>
+          <w:rFonts w:ascii="Arial" w:eastAsia="Times New Roman" w:hAnsi="Arial" w:cs="Arial"/>
+          <w:color w:val="000000"/>
+          <w:sz w:val="28"/>
+          <w:szCs w:val="28"/>
+          <w:shd w:val="clear" w:color="auto" w:fill="FFFFFF"/>
+          <w:lang w:val="ro-RO" w:eastAsia="ro-RO"/>
+        </w:rPr>
+        <w:t xml:space="preserve"> </w:t>
+      </w:r>
+      <w:r>
+        <w:rPr>
+          <w:rFonts w:ascii="Arial" w:eastAsia="Times New Roman" w:hAnsi="Arial" w:cs="Arial"/>
+          <w:color w:val="000000"/>
+          <w:sz w:val="28"/>
+          <w:szCs w:val="28"/>
+          <w:shd w:val="clear" w:color="auto" w:fill="FFFFFF"/>
+          <w:lang w:val="ro-RO" w:eastAsia="ro-RO"/>
+        </w:rPr>
+        <w:t>Se primește mesajul:</w:t>
+      </w:r>
+    </w:p>
+    <w:p>
+      <w:pPr>
+        <w:shd w:val="clear" w:color="auto" w:fill="FFFFFF"/>
+        <w:spacing w:after="0" w:line="240" w:lineRule="auto"/>
+        <w:rPr>
+          <w:rFonts w:ascii="Arial" w:eastAsia="Times New Roman" w:hAnsi="Arial" w:cs="Arial"/>
+          <w:color w:val="5F7A77"/>
+          <w:sz w:val="20"/>
+          <w:szCs w:val="20"/>
+          <w:lang w:val="ro-RO" w:eastAsia="ro-RO"/>
+        </w:rPr>
+      </w:pPr>
+      <w:r>
+        <w:rPr>
+          <w:rFonts w:ascii="Arial" w:eastAsia="Times New Roman" w:hAnsi="Arial" w:cs="Arial"/>
+          <w:color w:val="5F7A77"/>
+          <w:sz w:val="20"/>
+          <w:szCs w:val="20"/>
+          <w:lang w:val="ro-RO" w:eastAsia="ro-RO"/>
+        </w:rPr>
+        <w:t>Your login information was located successfully. You are now logged in.</w:t>
+      </w:r>
+    </w:p>
+    <w:p>
+      <w:pPr>
+        <w:shd w:val="clear" w:color="auto" w:fill="FFFFFF"/>
+        <w:spacing w:after="0" w:line="240" w:lineRule="auto"/>
+        <w:rPr>
+          <w:rFonts w:ascii="Arial" w:eastAsia="Times New Roman" w:hAnsi="Arial" w:cs="Arial"/>
+          <w:color w:val="5F7A77"/>
+          <w:sz w:val="20"/>
+          <w:szCs w:val="20"/>
+          <w:lang w:val="ro-RO" w:eastAsia="ro-RO"/>
+        </w:rPr>
+      </w:pPr>
+      <w:r>
+        <w:rPr>
+          <w:rFonts w:ascii="Arial" w:eastAsia="Times New Roman" w:hAnsi="Arial" w:cs="Arial"/>
+          <w:b/>
+          <w:bCs/>
+          <w:color w:val="5F7A77"/>
+          <w:sz w:val="20"/>
+          <w:szCs w:val="20"/>
+          <w:lang w:val="ro-RO" w:eastAsia="ro-RO"/>
+        </w:rPr>
+        <w:t>Username</w:t>
+      </w:r>
+      <w:r>
+        <w:rPr>
+          <w:rFonts w:ascii="Arial" w:eastAsia="Times New Roman" w:hAnsi="Arial" w:cs="Arial"/>
+          <w:color w:val="5F7A77"/>
+          <w:sz w:val="20"/>
+          <w:szCs w:val="20"/>
+          <w:lang w:val="ro-RO" w:eastAsia="ro-RO"/>
+        </w:rPr>
+        <w:t xml:space="preserve">: </w:t>
+      </w:r>
+      <w:proofErr w:type="spellStart"/>
+      <w:r>
+        <w:rPr>
+          <w:rFonts w:ascii="Arial" w:eastAsia="Times New Roman" w:hAnsi="Arial" w:cs="Arial"/>
+          <w:color w:val="5F7A77"/>
+          <w:sz w:val="20"/>
+          <w:szCs w:val="20"/>
+          <w:lang w:eastAsia="ro-RO"/>
+        </w:rPr>
+        <w:t>marian</w:t>
+      </w:r>
+      <w:proofErr w:type="spellEnd"/>
+      <w:r>
+        <w:rPr>
+          <w:rFonts w:ascii="Arial" w:eastAsia="Times New Roman" w:hAnsi="Arial" w:cs="Arial"/>
+          <w:color w:val="5F7A77"/>
+          <w:sz w:val="20"/>
+          <w:szCs w:val="20"/>
+          <w:lang w:val="ro-RO" w:eastAsia="ro-RO"/>
+        </w:rPr>
+        <w:br/>
+      </w:r>
+      <w:r>
+        <w:rPr>
+          <w:rFonts w:ascii="Arial" w:eastAsia="Times New Roman" w:hAnsi="Arial" w:cs="Arial"/>
+          <w:b/>
+          <w:bCs/>
+          <w:color w:val="5F7A77"/>
+          <w:sz w:val="20"/>
+          <w:szCs w:val="20"/>
+          <w:lang w:val="ro-RO" w:eastAsia="ro-RO"/>
+        </w:rPr>
+        <w:t>Password</w:t>
+      </w:r>
+      <w:r>
+        <w:rPr>
+          <w:rFonts w:ascii="Arial" w:eastAsia="Times New Roman" w:hAnsi="Arial" w:cs="Arial"/>
+          <w:color w:val="5F7A77"/>
+          <w:sz w:val="20"/>
+          <w:szCs w:val="20"/>
+          <w:lang w:val="ro-RO" w:eastAsia="ro-RO"/>
+        </w:rPr>
+        <w:t xml:space="preserve">: </w:t>
+      </w:r>
+      <w:r>
+        <w:rPr>
+          <w:rFonts w:ascii="Arial" w:eastAsia="Times New Roman" w:hAnsi="Arial" w:cs="Arial"/>
+          <w:color w:val="5F7A77"/>
+          <w:sz w:val="20"/>
+          <w:szCs w:val="20"/>
+          <w:lang w:val="ro-RO" w:eastAsia="ro-RO"/>
+        </w:rPr>
+        <w:t>marian</w:t>
+      </w:r>
+    </w:p>
+    <w:p>
+      <w:pPr>
+        <w:spacing w:after="0" w:line="240" w:lineRule="auto"/>
+        <w:rPr>
+          <w:rFonts w:ascii="Times New Roman" w:eastAsia="Times New Roman" w:hAnsi="Times New Roman" w:cs="Times New Roman"/>
+          <w:sz w:val="28"/>
+          <w:szCs w:val="28"/>
+          <w:lang w:val="ro-RO" w:eastAsia="ro-RO"/>
+        </w:rPr>
+      </w:pPr>
+    </w:p>
+    <w:p>
+      <w:pPr>
+        <w:spacing w:after="0" w:line="240" w:lineRule="auto"/>
+        <w:rPr>
+          <w:rFonts w:ascii="Arial" w:eastAsia="Times New Roman" w:hAnsi="Arial" w:cs="Arial"/>
+          <w:bCs/>
+          <w:color w:val="000000"/>
+          <w:sz w:val="28"/>
+          <w:szCs w:val="28"/>
+          <w:shd w:val="clear" w:color="auto" w:fill="FFFFFF"/>
+          <w:lang w:val="ro-RO" w:eastAsia="ro-RO"/>
+        </w:rPr>
+      </w:pPr>
+      <w:r>
+        <w:rPr>
+          <w:rFonts w:ascii="Arial" w:eastAsia="Times New Roman" w:hAnsi="Arial" w:cs="Arial"/>
+          <w:b/>
+          <w:bCs/>
+          <w:color w:val="000000"/>
+          <w:sz w:val="28"/>
+          <w:szCs w:val="28"/>
+          <w:shd w:val="clear" w:color="auto" w:fill="FFFFFF"/>
+          <w:lang w:val="ro-RO" w:eastAsia="ro-RO"/>
+        </w:rPr>
+        <w:t>Date de testare:</w:t>
+      </w:r>
+      <w:r>
+        <w:rPr>
+          <w:rFonts w:ascii="Arial" w:eastAsia="Times New Roman" w:hAnsi="Arial" w:cs="Arial"/>
+          <w:b/>
+          <w:bCs/>
+          <w:color w:val="000000"/>
+          <w:sz w:val="28"/>
+          <w:szCs w:val="28"/>
+          <w:shd w:val="clear" w:color="auto" w:fill="FFFFFF"/>
+          <w:lang w:val="ro-RO" w:eastAsia="ro-RO"/>
+        </w:rPr>
+        <w:t xml:space="preserve"> </w:t>
+      </w:r>
+      <w:r>
+        <w:rPr>
+          <w:rFonts w:ascii="Arial" w:eastAsia="Times New Roman" w:hAnsi="Arial" w:cs="Arial"/>
+          <w:b/>
+          <w:bCs/>
+          <w:color w:val="000000"/>
+          <w:sz w:val="28"/>
+          <w:szCs w:val="28"/>
+          <w:shd w:val="clear" w:color="auto" w:fill="FFFFFF"/>
+          <w:lang w:val="ro-RO" w:eastAsia="ro-RO"/>
+        </w:rPr>
+        <w:t xml:space="preserve"> (presupun existența unui cont cu username și parola ”marian” și SSN 111111)</w:t>
+      </w:r>
+    </w:p>
+    <w:p>
+      <w:pPr>
+        <w:pStyle w:val="ListParagraph"/>
+        <w:numPr>
+          <w:ilvl w:val="0"/>
+          <w:numId w:val="9"/>
+        </w:numPr>
+        <w:spacing w:after="0" w:line="240" w:lineRule="auto"/>
+        <w:rPr>
+          <w:rFonts w:ascii="Arial" w:eastAsia="Times New Roman" w:hAnsi="Arial" w:cs="Arial"/>
+          <w:bCs/>
+          <w:color w:val="000000"/>
+          <w:sz w:val="28"/>
+          <w:szCs w:val="28"/>
+          <w:shd w:val="clear" w:color="auto" w:fill="FFFFFF"/>
+          <w:lang w:val="ro-RO" w:eastAsia="ro-RO"/>
+        </w:rPr>
+      </w:pPr>
+      <w:r>
+        <w:rPr>
+          <w:rFonts w:ascii="Arial" w:eastAsia="Times New Roman" w:hAnsi="Arial" w:cs="Arial"/>
+          <w:bCs/>
+          <w:color w:val="000000"/>
+          <w:sz w:val="28"/>
+          <w:szCs w:val="28"/>
+          <w:shd w:val="clear" w:color="auto" w:fill="FFFFFF"/>
+          <w:lang w:val="ro-RO" w:eastAsia="ro-RO"/>
+        </w:rPr>
+        <w:t>First Name:</w:t>
+      </w:r>
+      <w:r>
+        <w:rPr>
+          <w:rFonts w:ascii="Arial" w:eastAsia="Times New Roman" w:hAnsi="Arial" w:cs="Arial"/>
+          <w:bCs/>
+          <w:color w:val="000000"/>
+          <w:sz w:val="28"/>
+          <w:szCs w:val="28"/>
+          <w:shd w:val="clear" w:color="auto" w:fill="FFFFFF"/>
+          <w:lang w:val="ro-RO" w:eastAsia="ro-RO"/>
+        </w:rPr>
+        <w:t xml:space="preserve">  </w:t>
+      </w:r>
+      <w:r>
+        <w:rPr>
+          <w:rFonts w:ascii="Arial" w:eastAsia="Times New Roman" w:hAnsi="Arial" w:cs="Arial"/>
+          <w:bCs/>
+          <w:color w:val="000000"/>
+          <w:sz w:val="28"/>
+          <w:szCs w:val="28"/>
+          <w:shd w:val="clear" w:color="auto" w:fill="FFFFFF"/>
+          <w:lang w:val="ro-RO" w:eastAsia="ro-RO"/>
+        </w:rPr>
+        <w:t>a</w:t>
+      </w:r>
+    </w:p>
+    <w:p>
+      <w:pPr>
+        <w:pStyle w:val="ListParagraph"/>
+        <w:numPr>
+          <w:ilvl w:val="0"/>
+          <w:numId w:val="9"/>
+        </w:numPr>
+        <w:spacing w:after="0" w:line="240" w:lineRule="auto"/>
+        <w:rPr>
+          <w:rFonts w:ascii="Arial" w:eastAsia="Times New Roman" w:hAnsi="Arial" w:cs="Arial"/>
+          <w:bCs/>
+          <w:color w:val="000000"/>
+          <w:sz w:val="28"/>
+          <w:szCs w:val="28"/>
+          <w:shd w:val="clear" w:color="auto" w:fill="FFFFFF"/>
+          <w:lang w:val="ro-RO" w:eastAsia="ro-RO"/>
+        </w:rPr>
+      </w:pPr>
+      <w:r>
+        <w:rPr>
+          <w:rFonts w:ascii="Arial" w:eastAsia="Times New Roman" w:hAnsi="Arial" w:cs="Arial"/>
+          <w:bCs/>
+          <w:color w:val="000000"/>
+          <w:sz w:val="28"/>
+          <w:szCs w:val="28"/>
+          <w:shd w:val="clear" w:color="auto" w:fill="FFFFFF"/>
+          <w:lang w:val="ro-RO" w:eastAsia="ro-RO"/>
+        </w:rPr>
+        <w:t>Last Name:</w:t>
+      </w:r>
+      <w:r>
+        <w:rPr>
+          <w:rFonts w:ascii="Arial" w:eastAsia="Times New Roman" w:hAnsi="Arial" w:cs="Arial"/>
+          <w:bCs/>
+          <w:color w:val="000000"/>
+          <w:sz w:val="28"/>
+          <w:szCs w:val="28"/>
+          <w:shd w:val="clear" w:color="auto" w:fill="FFFFFF"/>
+          <w:lang w:val="ro-RO" w:eastAsia="ro-RO"/>
+        </w:rPr>
+        <w:tab/>
+      </w:r>
+      <w:r>
+        <w:rPr>
+          <w:rFonts w:ascii="Arial" w:eastAsia="Times New Roman" w:hAnsi="Arial" w:cs="Arial"/>
+          <w:bCs/>
+          <w:color w:val="000000"/>
+          <w:sz w:val="28"/>
+          <w:szCs w:val="28"/>
+          <w:shd w:val="clear" w:color="auto" w:fill="FFFFFF"/>
+          <w:lang w:val="ro-RO" w:eastAsia="ro-RO"/>
+        </w:rPr>
+        <w:t xml:space="preserve">  </w:t>
+      </w:r>
+      <w:r>
+        <w:rPr>
+          <w:rFonts w:ascii="Arial" w:eastAsia="Times New Roman" w:hAnsi="Arial" w:cs="Arial"/>
+          <w:bCs/>
+          <w:color w:val="000000"/>
+          <w:sz w:val="28"/>
+          <w:szCs w:val="28"/>
+          <w:shd w:val="clear" w:color="auto" w:fill="FFFFFF"/>
+          <w:lang w:val="ro-RO" w:eastAsia="ro-RO"/>
+        </w:rPr>
+        <w:t>a</w:t>
+      </w:r>
+    </w:p>
+    <w:p>
+      <w:pPr>
+        <w:pStyle w:val="ListParagraph"/>
+        <w:numPr>
+          <w:ilvl w:val="0"/>
+          <w:numId w:val="9"/>
+        </w:numPr>
+        <w:spacing w:after="0" w:line="240" w:lineRule="auto"/>
+        <w:rPr>
+          <w:rFonts w:ascii="Arial" w:eastAsia="Times New Roman" w:hAnsi="Arial" w:cs="Arial"/>
+          <w:bCs/>
+          <w:color w:val="000000"/>
+          <w:sz w:val="28"/>
+          <w:szCs w:val="28"/>
+          <w:shd w:val="clear" w:color="auto" w:fill="FFFFFF"/>
+          <w:lang w:val="ro-RO" w:eastAsia="ro-RO"/>
+        </w:rPr>
+      </w:pPr>
+      <w:r>
+        <w:rPr>
+          <w:rFonts w:ascii="Arial" w:eastAsia="Times New Roman" w:hAnsi="Arial" w:cs="Arial"/>
+          <w:bCs/>
+          <w:color w:val="000000"/>
+          <w:sz w:val="28"/>
+          <w:szCs w:val="28"/>
+          <w:shd w:val="clear" w:color="auto" w:fill="FFFFFF"/>
+          <w:lang w:val="ro-RO" w:eastAsia="ro-RO"/>
+        </w:rPr>
+        <w:t>Address:</w:t>
+      </w:r>
+      <w:r>
+        <w:rPr>
+          <w:rFonts w:ascii="Arial" w:eastAsia="Times New Roman" w:hAnsi="Arial" w:cs="Arial"/>
+          <w:bCs/>
+          <w:color w:val="000000"/>
+          <w:sz w:val="28"/>
+          <w:szCs w:val="28"/>
+          <w:shd w:val="clear" w:color="auto" w:fill="FFFFFF"/>
+          <w:lang w:val="ro-RO" w:eastAsia="ro-RO"/>
+        </w:rPr>
+        <w:t xml:space="preserve">  </w:t>
+      </w:r>
+      <w:r>
+        <w:rPr>
+          <w:rFonts w:ascii="Arial" w:eastAsia="Times New Roman" w:hAnsi="Arial" w:cs="Arial"/>
+          <w:bCs/>
+          <w:color w:val="000000"/>
+          <w:sz w:val="28"/>
+          <w:szCs w:val="28"/>
+          <w:shd w:val="clear" w:color="auto" w:fill="FFFFFF"/>
+          <w:lang w:val="ro-RO" w:eastAsia="ro-RO"/>
+        </w:rPr>
+        <w:t>a</w:t>
+      </w:r>
+    </w:p>
+    <w:p>
+      <w:pPr>
+        <w:pStyle w:val="ListParagraph"/>
+        <w:numPr>
+          <w:ilvl w:val="0"/>
+          <w:numId w:val="9"/>
+        </w:numPr>
+        <w:spacing w:after="0" w:line="240" w:lineRule="auto"/>
+        <w:rPr>
+          <w:rFonts w:ascii="Arial" w:eastAsia="Times New Roman" w:hAnsi="Arial" w:cs="Arial"/>
+          <w:bCs/>
+          <w:color w:val="000000"/>
+          <w:sz w:val="28"/>
+          <w:szCs w:val="28"/>
+          <w:shd w:val="clear" w:color="auto" w:fill="FFFFFF"/>
+          <w:lang w:val="ro-RO" w:eastAsia="ro-RO"/>
+        </w:rPr>
+      </w:pPr>
+      <w:r>
+        <w:rPr>
+          <w:rFonts w:ascii="Arial" w:eastAsia="Times New Roman" w:hAnsi="Arial" w:cs="Arial"/>
+          <w:bCs/>
+          <w:color w:val="000000"/>
+          <w:sz w:val="28"/>
+          <w:szCs w:val="28"/>
+          <w:shd w:val="clear" w:color="auto" w:fill="FFFFFF"/>
+          <w:lang w:val="ro-RO" w:eastAsia="ro-RO"/>
+        </w:rPr>
+        <w:t>City:</w:t>
+      </w:r>
+      <w:r>
+        <w:rPr>
+          <w:rFonts w:ascii="Arial" w:eastAsia="Times New Roman" w:hAnsi="Arial" w:cs="Arial"/>
+          <w:bCs/>
+          <w:color w:val="000000"/>
+          <w:sz w:val="28"/>
+          <w:szCs w:val="28"/>
+          <w:shd w:val="clear" w:color="auto" w:fill="FFFFFF"/>
+          <w:lang w:val="ro-RO" w:eastAsia="ro-RO"/>
+        </w:rPr>
+        <w:t xml:space="preserve">  </w:t>
+      </w:r>
+      <w:r>
+        <w:rPr>
+          <w:rFonts w:ascii="Arial" w:eastAsia="Times New Roman" w:hAnsi="Arial" w:cs="Arial"/>
+          <w:bCs/>
+          <w:color w:val="000000"/>
+          <w:sz w:val="28"/>
+          <w:szCs w:val="28"/>
+          <w:shd w:val="clear" w:color="auto" w:fill="FFFFFF"/>
+          <w:lang w:val="ro-RO" w:eastAsia="ro-RO"/>
+        </w:rPr>
+        <w:t>a</w:t>
+      </w:r>
+    </w:p>
+    <w:p>
+      <w:pPr>
+        <w:pStyle w:val="ListParagraph"/>
+        <w:numPr>
+          <w:ilvl w:val="0"/>
+          <w:numId w:val="9"/>
+        </w:numPr>
+        <w:spacing w:after="0" w:line="240" w:lineRule="auto"/>
+        <w:rPr>
+          <w:rFonts w:ascii="Arial" w:eastAsia="Times New Roman" w:hAnsi="Arial" w:cs="Arial"/>
+          <w:bCs/>
+          <w:color w:val="000000"/>
+          <w:sz w:val="28"/>
+          <w:szCs w:val="28"/>
+          <w:shd w:val="clear" w:color="auto" w:fill="FFFFFF"/>
+          <w:lang w:val="ro-RO" w:eastAsia="ro-RO"/>
+        </w:rPr>
+      </w:pPr>
+      <w:r>
+        <w:rPr>
+          <w:rFonts w:ascii="Arial" w:eastAsia="Times New Roman" w:hAnsi="Arial" w:cs="Arial"/>
+          <w:bCs/>
+          <w:color w:val="000000"/>
+          <w:sz w:val="28"/>
+          <w:szCs w:val="28"/>
+          <w:shd w:val="clear" w:color="auto" w:fill="FFFFFF"/>
+          <w:lang w:val="ro-RO" w:eastAsia="ro-RO"/>
+        </w:rPr>
+        <w:t>State:</w:t>
+      </w:r>
+      <w:r>
+        <w:rPr>
+          <w:rFonts w:ascii="Arial" w:eastAsia="Times New Roman" w:hAnsi="Arial" w:cs="Arial"/>
+          <w:bCs/>
+          <w:color w:val="000000"/>
+          <w:sz w:val="28"/>
+          <w:szCs w:val="28"/>
+          <w:shd w:val="clear" w:color="auto" w:fill="FFFFFF"/>
+          <w:lang w:val="ro-RO" w:eastAsia="ro-RO"/>
+        </w:rPr>
+        <w:t xml:space="preserve">  </w:t>
+      </w:r>
+      <w:r>
+        <w:rPr>
+          <w:rFonts w:ascii="Arial" w:eastAsia="Times New Roman" w:hAnsi="Arial" w:cs="Arial"/>
+          <w:bCs/>
+          <w:color w:val="000000"/>
+          <w:sz w:val="28"/>
+          <w:szCs w:val="28"/>
+          <w:shd w:val="clear" w:color="auto" w:fill="FFFFFF"/>
+          <w:lang w:val="ro-RO" w:eastAsia="ro-RO"/>
+        </w:rPr>
+        <w:t>a</w:t>
+      </w:r>
+    </w:p>
+    <w:p>
+      <w:pPr>
+        <w:pStyle w:val="ListParagraph"/>
+        <w:numPr>
+          <w:ilvl w:val="0"/>
+          <w:numId w:val="9"/>
+        </w:numPr>
+        <w:spacing w:after="0" w:line="240" w:lineRule="auto"/>
+        <w:rPr>
+          <w:rFonts w:ascii="Arial" w:eastAsia="Times New Roman" w:hAnsi="Arial" w:cs="Arial"/>
+          <w:bCs/>
+          <w:color w:val="000000"/>
+          <w:sz w:val="28"/>
+          <w:szCs w:val="28"/>
+          <w:shd w:val="clear" w:color="auto" w:fill="FFFFFF"/>
+          <w:lang w:val="ro-RO" w:eastAsia="ro-RO"/>
+        </w:rPr>
+      </w:pPr>
+      <w:r>
+        <w:rPr>
+          <w:rFonts w:ascii="Arial" w:eastAsia="Times New Roman" w:hAnsi="Arial" w:cs="Arial"/>
+          <w:bCs/>
+          <w:color w:val="000000"/>
+          <w:sz w:val="28"/>
+          <w:szCs w:val="28"/>
+          <w:shd w:val="clear" w:color="auto" w:fill="FFFFFF"/>
+          <w:lang w:val="ro-RO" w:eastAsia="ro-RO"/>
+        </w:rPr>
+        <w:t>Zip Code:</w:t>
+      </w:r>
+      <w:r>
+        <w:rPr>
+          <w:rFonts w:ascii="Arial" w:eastAsia="Times New Roman" w:hAnsi="Arial" w:cs="Arial"/>
+          <w:bCs/>
+          <w:color w:val="000000"/>
+          <w:sz w:val="28"/>
+          <w:szCs w:val="28"/>
+          <w:shd w:val="clear" w:color="auto" w:fill="FFFFFF"/>
+          <w:lang w:val="ro-RO" w:eastAsia="ro-RO"/>
+        </w:rPr>
+        <w:t xml:space="preserve">  </w:t>
+      </w:r>
+      <w:r>
+        <w:rPr>
+          <w:rFonts w:ascii="Arial" w:eastAsia="Times New Roman" w:hAnsi="Arial" w:cs="Arial"/>
+          <w:bCs/>
+          <w:color w:val="000000"/>
+          <w:sz w:val="28"/>
+          <w:szCs w:val="28"/>
+          <w:shd w:val="clear" w:color="auto" w:fill="FFFFFF"/>
+          <w:lang w:val="ro-RO" w:eastAsia="ro-RO"/>
+        </w:rPr>
+        <w:t>a</w:t>
+      </w:r>
+    </w:p>
+    <w:p>
+      <w:pPr>
+        <w:pStyle w:val="ListParagraph"/>
+        <w:numPr>
+          <w:ilvl w:val="0"/>
+          <w:numId w:val="9"/>
+        </w:numPr>
+        <w:spacing w:after="0" w:line="240" w:lineRule="auto"/>
+        <w:rPr>
+          <w:rFonts w:ascii="Times New Roman" w:eastAsia="Times New Roman" w:hAnsi="Times New Roman" w:cs="Times New Roman"/>
+          <w:sz w:val="28"/>
+          <w:szCs w:val="28"/>
+          <w:lang w:val="ro-RO" w:eastAsia="ro-RO"/>
+        </w:rPr>
+      </w:pPr>
+      <w:r>
+        <w:rPr>
+          <w:rFonts w:ascii="Arial" w:eastAsia="Times New Roman" w:hAnsi="Arial" w:cs="Arial"/>
+          <w:bCs/>
+          <w:color w:val="000000"/>
+          <w:sz w:val="28"/>
+          <w:szCs w:val="28"/>
+          <w:shd w:val="clear" w:color="auto" w:fill="FFFFFF"/>
+          <w:lang w:val="ro-RO" w:eastAsia="ro-RO"/>
+        </w:rPr>
+        <w:t>SSN:</w:t>
+      </w:r>
+      <w:r>
+        <w:rPr>
+          <w:rFonts w:ascii="Arial" w:eastAsia="Times New Roman" w:hAnsi="Arial" w:cs="Arial"/>
+          <w:bCs/>
+          <w:color w:val="000000"/>
+          <w:sz w:val="28"/>
+          <w:szCs w:val="28"/>
+          <w:shd w:val="clear" w:color="auto" w:fill="FFFFFF"/>
+          <w:lang w:val="ro-RO" w:eastAsia="ro-RO"/>
+        </w:rPr>
+        <w:t xml:space="preserve">  </w:t>
+      </w:r>
+      <w:r>
+        <w:rPr>
+          <w:rFonts w:ascii="Arial" w:eastAsia="Times New Roman" w:hAnsi="Arial" w:cs="Arial"/>
+          <w:bCs/>
+          <w:color w:val="000000"/>
+          <w:sz w:val="28"/>
+          <w:szCs w:val="28"/>
+          <w:shd w:val="clear" w:color="auto" w:fill="FFFFFF"/>
+          <w:lang w:val="ro-RO" w:eastAsia="ro-RO"/>
+        </w:rPr>
+        <w:t>111111</w:t>
+      </w:r>
+    </w:p>
+    <w:p>
+      <w:pPr>
+        <w:pStyle w:val="ListParagraph"/>
+        <w:spacing w:after="0" w:line="240" w:lineRule="auto"/>
+        <w:rPr>
+          <w:rFonts w:ascii="Times New Roman" w:eastAsia="Times New Roman" w:hAnsi="Times New Roman" w:cs="Times New Roman"/>
+          <w:sz w:val="28"/>
+          <w:szCs w:val="28"/>
+          <w:lang w:val="ro-RO" w:eastAsia="ro-RO"/>
+        </w:rPr>
+      </w:pPr>
+    </w:p>
+    <w:p>
+      <w:pPr>
+        <w:spacing w:after="0" w:line="240" w:lineRule="auto"/>
+        <w:rPr>
+          <w:rFonts w:ascii="Times New Roman" w:eastAsia="Times New Roman" w:hAnsi="Times New Roman" w:cs="Times New Roman"/>
+          <w:sz w:val="28"/>
+          <w:szCs w:val="28"/>
+          <w:lang w:val="ro-RO" w:eastAsia="ro-RO"/>
+        </w:rPr>
+      </w:pPr>
+      <w:r>
+        <w:rPr>
+          <w:rFonts w:ascii="Arial" w:eastAsia="Times New Roman" w:hAnsi="Arial" w:cs="Arial"/>
+          <w:b/>
+          <w:bCs/>
+          <w:color w:val="000000"/>
+          <w:sz w:val="28"/>
+          <w:szCs w:val="28"/>
+          <w:shd w:val="clear" w:color="auto" w:fill="FFFFFF"/>
+          <w:lang w:val="ro-RO" w:eastAsia="ro-RO"/>
+        </w:rPr>
+        <w:t>Stare:</w:t>
+      </w:r>
+    </w:p>
+    <w:p>
+      <w:pPr>
+        <w:spacing w:after="0" w:line="240" w:lineRule="auto"/>
+        <w:rPr>
+          <w:rFonts w:ascii="Times New Roman" w:eastAsia="Times New Roman" w:hAnsi="Times New Roman" w:cs="Times New Roman"/>
+          <w:sz w:val="28"/>
+          <w:szCs w:val="28"/>
+          <w:lang w:val="ro-RO" w:eastAsia="ro-RO"/>
+        </w:rPr>
+      </w:pPr>
+    </w:p>
+    <w:p>
+      <w:pPr>
+        <w:spacing w:after="0" w:line="240" w:lineRule="auto"/>
+        <w:rPr>
+          <w:rFonts w:ascii="Arial" w:eastAsia="Times New Roman" w:hAnsi="Arial" w:cs="Arial"/>
+          <w:b/>
+          <w:bCs/>
+          <w:color w:val="000000"/>
+          <w:sz w:val="28"/>
+          <w:szCs w:val="28"/>
+          <w:shd w:val="clear" w:color="auto" w:fill="FFFFFF"/>
+          <w:lang w:val="ro-RO" w:eastAsia="ro-RO"/>
+        </w:rPr>
+      </w:pPr>
+      <w:r>
+        <w:rPr>
+          <w:rFonts w:ascii="Arial" w:eastAsia="Times New Roman" w:hAnsi="Arial" w:cs="Arial"/>
+          <w:color w:val="000000"/>
+          <w:sz w:val="28"/>
+          <w:szCs w:val="28"/>
+          <w:shd w:val="clear" w:color="auto" w:fill="FFFFFF"/>
+          <w:lang w:val="ro-RO" w:eastAsia="ro-RO"/>
+        </w:rPr>
+        <w:t>Testul va fi marcat cu succes atâta timp cât câmpul SSN este completat corect (există un utilizator cu acel SSN) și celelalte câmpuri sunt completate (cu valori aleatorii sau corecte).</w:t>
+      </w:r>
+    </w:p>
+    <w:p>
+      <w:pPr>
+        <w:spacing w:after="0" w:line="240" w:lineRule="auto"/>
+        <w:rPr>
+          <w:rFonts w:ascii="Times New Roman" w:eastAsia="Times New Roman" w:hAnsi="Times New Roman" w:cs="Times New Roman"/>
+          <w:sz w:val="28"/>
+          <w:szCs w:val="28"/>
+          <w:lang w:val="ro-RO" w:eastAsia="ro-RO"/>
+        </w:rPr>
+      </w:pPr>
+    </w:p>
+    <w:p>
+      <w:pPr>
+        <w:spacing w:after="0" w:line="240" w:lineRule="auto"/>
+        <w:rPr>
+          <w:rFonts w:ascii="Times New Roman" w:eastAsia="Times New Roman" w:hAnsi="Times New Roman" w:cs="Times New Roman"/>
+          <w:sz w:val="28"/>
+          <w:szCs w:val="28"/>
+          <w:lang w:val="ro-RO" w:eastAsia="ro-RO"/>
+        </w:rPr>
+      </w:pPr>
+    </w:p>
+    <w:p>
+      <w:pPr>
+        <w:spacing w:after="0" w:line="240" w:lineRule="auto"/>
+        <w:rPr>
+          <w:rFonts w:ascii="Arial" w:eastAsia="Times New Roman" w:hAnsi="Arial" w:cs="Arial"/>
+          <w:b/>
+          <w:bCs/>
+          <w:color w:val="000000"/>
+          <w:sz w:val="28"/>
+          <w:szCs w:val="28"/>
+          <w:shd w:val="clear" w:color="auto" w:fill="FFFFFF"/>
+          <w:lang w:val="ro-RO" w:eastAsia="ro-RO"/>
+        </w:rPr>
+      </w:pPr>
+      <w:r>
+        <w:rPr>
+          <w:rFonts w:ascii="Arial" w:eastAsia="Times New Roman" w:hAnsi="Arial" w:cs="Arial"/>
+          <w:b/>
+          <w:bCs/>
+          <w:color w:val="000000"/>
+          <w:sz w:val="28"/>
+          <w:szCs w:val="28"/>
+          <w:shd w:val="clear" w:color="auto" w:fill="FFFFFF"/>
+          <w:lang w:val="ro-RO" w:eastAsia="ro-RO"/>
+        </w:rPr>
+        <w:t>Atasamente / Referințe:</w:t>
+      </w:r>
+    </w:p>
+    <w:p>
+      <w:pPr>
+        <w:rPr>
+          <w:rFonts w:ascii="Arial" w:hAnsi="Arial" w:cs="Arial"/>
+          <w:b/>
+          <w:sz w:val="28"/>
+          <w:szCs w:val="28"/>
+          <w:lang w:val="ro-RO"/>
+        </w:rPr>
+      </w:pPr>
+    </w:p>
+    <w:p>
+      <w:pPr>
+        <w:rPr>
+          <w:rFonts w:ascii="Arial" w:hAnsi="Arial" w:cs="Arial"/>
+          <w:b/>
+          <w:sz w:val="28"/>
+          <w:szCs w:val="28"/>
+          <w:lang w:val="ro-RO"/>
+        </w:rPr>
+      </w:pPr>
+      <w:r>
+        <w:rPr>
+          <w:rFonts w:ascii="Arial" w:hAnsi="Arial" w:cs="Arial"/>
+          <w:b/>
+          <w:sz w:val="28"/>
+          <w:szCs w:val="28"/>
+          <w:lang w:val="ro-RO"/>
+        </w:rPr>
+        <w:lastRenderedPageBreak/>
+        <w:drawing>
+          <wp:inline distT="0" distB="0" distL="0" distR="0" wp14:anchorId="22B25978" wp14:editId="6A335A5D">
+            <wp:extent cx="5943600" cy="3161665"/>
+            <wp:effectExtent l="0" t="0" r="0" b="635"/>
+            <wp:docPr id="5" name="Picture 5"/>
+            <wp:cNvGraphicFramePr>
+              <a:graphicFrameLocks xmlns:a="http://schemas.openxmlformats.org/drawingml/2006/main" noChangeAspect="1"/>
+            </wp:cNvGraphicFramePr>
+            <a:graphic xmlns:a="http://schemas.openxmlformats.org/drawingml/2006/main">
+              <a:graphicData uri="http://schemas.openxmlformats.org/drawingml/2006/picture">
+                <pic:pic xmlns:pic="http://schemas.openxmlformats.org/drawingml/2006/picture">
+                  <pic:nvPicPr>
+                    <pic:cNvPr id="1" name=""/>
+                    <pic:cNvPicPr/>
+                  </pic:nvPicPr>
+                  <pic:blipFill>
+                    <a:blip r:embed="rId20"/>
+                    <a:stretch>
+                      <a:fillRect/>
+                    </a:stretch>
+                  </pic:blipFill>
+                  <pic:spPr>
+                    <a:xfrm>
+                      <a:off x="0" y="0"/>
+                      <a:ext cx="5943600" cy="3161665"/>
+                    </a:xfrm>
+                    <a:prstGeom prst="rect">
+                      <a:avLst/>
+                    </a:prstGeom>
+                  </pic:spPr>
+                </pic:pic>
+              </a:graphicData>
+            </a:graphic>
+          </wp:inline>
+        </w:drawing>
+      </w:r>
+    </w:p>
+    <w:p>
+      <w:pPr>
+        <w:rPr>
+          <w:rFonts w:ascii="Arial" w:hAnsi="Arial" w:cs="Arial"/>
+          <w:b/>
+          <w:sz w:val="28"/>
+          <w:szCs w:val="28"/>
+          <w:lang w:val="ro-RO"/>
+        </w:rPr>
+      </w:pPr>
+      <w:r>
+        <w:rPr>
+          <w:rFonts w:ascii="Arial" w:hAnsi="Arial" w:cs="Arial"/>
+          <w:b/>
+          <w:sz w:val="28"/>
+          <w:szCs w:val="28"/>
+          <w:lang w:val="ro-RO"/>
+        </w:rPr>
+        <w:drawing>
+          <wp:inline distT="0" distB="0" distL="0" distR="0" wp14:anchorId="5035F7A9" wp14:editId="3F0E23F1">
+            <wp:extent cx="5037257" cy="2171888"/>
+            <wp:effectExtent l="0" t="0" r="0" b="0"/>
+            <wp:docPr id="13" name="Picture 13"/>
+            <wp:cNvGraphicFramePr>
+              <a:graphicFrameLocks xmlns:a="http://schemas.openxmlformats.org/drawingml/2006/main" noChangeAspect="1"/>
+            </wp:cNvGraphicFramePr>
+            <a:graphic xmlns:a="http://schemas.openxmlformats.org/drawingml/2006/main">
+              <a:graphicData uri="http://schemas.openxmlformats.org/drawingml/2006/picture">
+                <pic:pic xmlns:pic="http://schemas.openxmlformats.org/drawingml/2006/picture">
+                  <pic:nvPicPr>
+                    <pic:cNvPr id="1" name=""/>
+                    <pic:cNvPicPr/>
+                  </pic:nvPicPr>
+                  <pic:blipFill>
+                    <a:blip r:embed="rId21"/>
+                    <a:stretch>
+                      <a:fillRect/>
+                    </a:stretch>
+                  </pic:blipFill>
+                  <pic:spPr>
+                    <a:xfrm>
+                      <a:off x="0" y="0"/>
+                      <a:ext cx="5037257" cy="2171888"/>
+                    </a:xfrm>
+                    <a:prstGeom prst="rect">
+                      <a:avLst/>
+                    </a:prstGeom>
+                  </pic:spPr>
+                </pic:pic>
+              </a:graphicData>
+            </a:graphic>
+          </wp:inline>
+        </w:drawing>
+      </w:r>
+      <w:bookmarkStart w:id="0" w:name="_GoBack"/>
+      <w:bookmarkEnd w:id="0"/>
     </w:p>
     <w:sectPr>
       <w:pgSz w:w="12240" w:h="15840"/>
@@ -10140,7 +11560,7 @@
 </file>
 
 <file path=word/numbering.xml><?xml version="1.0" encoding="utf-8"?>
-<w:numbering xmlns:wpc="http://schemas.microsoft.com/office/word/2010/wordprocessingCanvas" xmlns:mc="http://schemas.openxmlformats.org/markup-compatibility/2006" xmlns:o="urn:schemas-microsoft-com:office:office" xmlns:r="http://schemas.openxmlformats.org/officeDocument/2006/relationships" xmlns:m="http://schemas.openxmlformats.org/officeDocument/2006/math" xmlns:v="urn:schemas-microsoft-com:vml" xmlns:wp14="http://schemas.microsoft.com/office/word/2010/wordprocessingDrawing" xmlns:wp="http://schemas.openxmlformats.org/drawingml/2006/wordprocessingDrawing" xmlns:w10="urn:schemas-microsoft-com:office:word" xmlns:w="http://schemas.openxmlformats.org/wordprocessingml/2006/main" xmlns:w14="http://schemas.microsoft.com/office/word/2010/wordml" xmlns:w15="http://schemas.microsoft.com/office/word/2012/wordml" xmlns:wpg="http://schemas.microsoft.com/office/word/2010/wordprocessingGroup" xmlns:wpi="http://schemas.microsoft.com/office/word/2010/wordprocessingInk" xmlns:wne="http://schemas.microsoft.com/office/word/2006/wordml" xmlns:wps="http://schemas.microsoft.com/office/word/2010/wordprocessingShape" mc:Ignorable="w14 w15 wp14">
+<w:numbering xmlns:wpc="http://schemas.microsoft.com/office/word/2010/wordprocessingCanvas" xmlns:cx="http://schemas.microsoft.com/office/drawing/2014/chartex" xmlns:cx1="http://schemas.microsoft.com/office/drawing/2015/9/8/chartex" xmlns:cx2="http://schemas.microsoft.com/office/drawing/2015/10/21/chartex" xmlns:cx3="http://schemas.microsoft.com/office/drawing/2016/5/9/chartex" xmlns:cx4="http://schemas.microsoft.com/office/drawing/2016/5/10/chartex" xmlns:cx5="http://schemas.microsoft.com/office/drawing/2016/5/11/chartex" xmlns:cx6="http://schemas.microsoft.com/office/drawing/2016/5/12/chartex" xmlns:cx7="http://schemas.microsoft.com/office/drawing/2016/5/13/chartex" xmlns:cx8="http://schemas.microsoft.com/office/drawing/2016/5/14/chartex" xmlns:mc="http://schemas.openxmlformats.org/markup-compatibility/2006" xmlns:aink="http://schemas.microsoft.com/office/drawing/2016/ink" xmlns:am3d="http://schemas.microsoft.com/office/drawing/2017/model3d" xmlns:o="urn:schemas-microsoft-com:office:office" xmlns:r="http://schemas.openxmlformats.org/officeDocument/2006/relationships" xmlns:m="http://schemas.openxmlformats.org/officeDocument/2006/math" xmlns:v="urn:schemas-microsoft-com:vml" xmlns:wp14="http://schemas.microsoft.com/office/word/2010/wordprocessingDrawing" xmlns:wp="http://schemas.openxmlformats.org/drawingml/2006/wordprocessingDrawing" xmlns:w10="urn:schemas-microsoft-com:office:word" xmlns:w="http://schemas.openxmlformats.org/wordprocessingml/2006/main" xmlns:w14="http://schemas.microsoft.com/office/word/2010/wordml" xmlns:w15="http://schemas.microsoft.com/office/word/2012/wordml" xmlns:w16cid="http://schemas.microsoft.com/office/word/2016/wordml/cid" xmlns:w16se="http://schemas.microsoft.com/office/word/2015/wordml/symex" xmlns:wpg="http://schemas.microsoft.com/office/word/2010/wordprocessingGroup" xmlns:wpi="http://schemas.microsoft.com/office/word/2010/wordprocessingInk" xmlns:wne="http://schemas.microsoft.com/office/word/2006/wordml" xmlns:wps="http://schemas.microsoft.com/office/word/2010/wordprocessingShape" mc:Ignorable="w14 w15 w16se w16cid wp14">
   <w:abstractNum w:abstractNumId="0" w15:restartNumberingAfterBreak="0">
     <w:nsid w:val="0E87764F"/>
     <w:multiLevelType w:val="hybridMultilevel"/>
@@ -11760,7 +13180,7 @@
 </file>
 
 <file path=word/styles.xml><?xml version="1.0" encoding="utf-8"?>
-<w:styles xmlns:mc="http://schemas.openxmlformats.org/markup-compatibility/2006" xmlns:r="http://schemas.openxmlformats.org/officeDocument/2006/relationships" xmlns:w="http://schemas.openxmlformats.org/wordprocessingml/2006/main" xmlns:w14="http://schemas.microsoft.com/office/word/2010/wordml" xmlns:w15="http://schemas.microsoft.com/office/word/2012/wordml" mc:Ignorable="w14 w15">
+<w:styles xmlns:mc="http://schemas.openxmlformats.org/markup-compatibility/2006" xmlns:r="http://schemas.openxmlformats.org/officeDocument/2006/relationships" xmlns:w="http://schemas.openxmlformats.org/wordprocessingml/2006/main" xmlns:w14="http://schemas.microsoft.com/office/word/2010/wordml" xmlns:w15="http://schemas.microsoft.com/office/word/2012/wordml" xmlns:w16cid="http://schemas.microsoft.com/office/word/2016/wordml/cid" xmlns:w16se="http://schemas.microsoft.com/office/word/2015/wordml/symex" mc:Ignorable="w14 w15 w16se w16cid">
   <w:docDefaults>
     <w:rPrDefault>
       <w:rPr>
@@ -11776,7 +13196,7 @@
       </w:pPr>
     </w:pPrDefault>
   </w:docDefaults>
-  <w:latentStyles w:defLockedState="0" w:defUIPriority="99" w:defSemiHidden="0" w:defUnhideWhenUsed="0" w:defQFormat="0" w:count="371">
+  <w:latentStyles w:defLockedState="0" w:defUIPriority="99" w:defSemiHidden="0" w:defUnhideWhenUsed="0" w:defQFormat="0" w:count="375">
     <w:lsdException w:name="Normal" w:uiPriority="0" w:qFormat="1"/>
     <w:lsdException w:name="heading 1" w:uiPriority="9" w:qFormat="1"/>
     <w:lsdException w:name="heading 2" w:semiHidden="1" w:uiPriority="9" w:unhideWhenUsed="1" w:qFormat="1"/>
@@ -11882,7 +13302,6 @@
     <w:lsdException w:name="HTML Sample" w:semiHidden="1" w:unhideWhenUsed="1"/>
     <w:lsdException w:name="HTML Typewriter" w:semiHidden="1" w:unhideWhenUsed="1"/>
     <w:lsdException w:name="HTML Variable" w:semiHidden="1" w:unhideWhenUsed="1"/>
-    <w:lsdException w:name="Normal Table" w:semiHidden="1" w:unhideWhenUsed="1"/>
     <w:lsdException w:name="annotation subject" w:semiHidden="1" w:unhideWhenUsed="1"/>
     <w:lsdException w:name="No List" w:semiHidden="1" w:unhideWhenUsed="1"/>
     <w:lsdException w:name="Outline List 1" w:semiHidden="1" w:unhideWhenUsed="1"/>
@@ -11926,10 +13345,8 @@
     <w:lsdException w:name="Table Elegant" w:semiHidden="1" w:unhideWhenUsed="1"/>
     <w:lsdException w:name="Table Professional" w:semiHidden="1" w:unhideWhenUsed="1"/>
     <w:lsdException w:name="Table Subtle 1" w:semiHidden="1" w:unhideWhenUsed="1"/>
-    <w:lsdException w:name="Table Subtle 2" w:semiHidden="1" w:unhideWhenUsed="1"/>
     <w:lsdException w:name="Table Web 1" w:semiHidden="1" w:unhideWhenUsed="1"/>
     <w:lsdException w:name="Table Web 2" w:semiHidden="1" w:unhideWhenUsed="1"/>
-    <w:lsdException w:name="Table Web 3" w:semiHidden="1" w:unhideWhenUsed="1"/>
     <w:lsdException w:name="Balloon Text" w:semiHidden="1" w:unhideWhenUsed="1"/>
     <w:lsdException w:name="Table Grid" w:uiPriority="39"/>
     <w:lsdException w:name="Table Theme" w:semiHidden="1" w:unhideWhenUsed="1"/>
@@ -12148,6 +13565,10 @@
     <w:lsdException w:name="List Table 5 Dark Accent 6" w:uiPriority="50"/>
     <w:lsdException w:name="List Table 6 Colorful Accent 6" w:uiPriority="51"/>
     <w:lsdException w:name="List Table 7 Colorful Accent 6" w:uiPriority="52"/>
+    <w:lsdException w:name="Mention" w:semiHidden="1" w:unhideWhenUsed="1"/>
+    <w:lsdException w:name="Smart Hyperlink" w:semiHidden="1" w:unhideWhenUsed="1"/>
+    <w:lsdException w:name="Hashtag" w:semiHidden="1" w:unhideWhenUsed="1"/>
+    <w:lsdException w:name="Unresolved Mention" w:semiHidden="1" w:unhideWhenUsed="1"/>
   </w:latentStyles>
   <w:style w:type="paragraph" w:default="1" w:styleId="Normal">
     <w:name w:val="Normal"/>

</xml_diff>

<commit_message>
Ioana: last update Documentatie.docx
</commit_message>
<xml_diff>
--- a/Documentatie.docx
+++ b/Documentatie.docx
@@ -1,6 +1,6 @@
 
 <file path=word/document.xml><?xml version="1.0" encoding="utf-8"?>
-<w:document xmlns:wpc="http://schemas.microsoft.com/office/word/2010/wordprocessingCanvas" xmlns:mc="http://schemas.openxmlformats.org/markup-compatibility/2006" xmlns:o="urn:schemas-microsoft-com:office:office" xmlns:r="http://schemas.openxmlformats.org/officeDocument/2006/relationships" xmlns:m="http://schemas.openxmlformats.org/officeDocument/2006/math" xmlns:v="urn:schemas-microsoft-com:vml" xmlns:wp14="http://schemas.microsoft.com/office/word/2010/wordprocessingDrawing" xmlns:wp="http://schemas.openxmlformats.org/drawingml/2006/wordprocessingDrawing" xmlns:w10="urn:schemas-microsoft-com:office:word" xmlns:w="http://schemas.openxmlformats.org/wordprocessingml/2006/main" xmlns:w14="http://schemas.microsoft.com/office/word/2010/wordml" xmlns:w15="http://schemas.microsoft.com/office/word/2012/wordml" xmlns:wpg="http://schemas.microsoft.com/office/word/2010/wordprocessingGroup" xmlns:wpi="http://schemas.microsoft.com/office/word/2010/wordprocessingInk" xmlns:wne="http://schemas.microsoft.com/office/word/2006/wordml" xmlns:wps="http://schemas.microsoft.com/office/word/2010/wordprocessingShape" mc:Ignorable="w14 w15 wp14">
+<w:document xmlns:wpc="http://schemas.microsoft.com/office/word/2010/wordprocessingCanvas" xmlns:cx="http://schemas.microsoft.com/office/drawing/2014/chartex" xmlns:mc="http://schemas.openxmlformats.org/markup-compatibility/2006" xmlns:o="urn:schemas-microsoft-com:office:office" xmlns:r="http://schemas.openxmlformats.org/officeDocument/2006/relationships" xmlns:m="http://schemas.openxmlformats.org/officeDocument/2006/math" xmlns:v="urn:schemas-microsoft-com:vml" xmlns:wp14="http://schemas.microsoft.com/office/word/2010/wordprocessingDrawing" xmlns:wp="http://schemas.openxmlformats.org/drawingml/2006/wordprocessingDrawing" xmlns:w10="urn:schemas-microsoft-com:office:word" xmlns:w="http://schemas.openxmlformats.org/wordprocessingml/2006/main" xmlns:w14="http://schemas.microsoft.com/office/word/2010/wordml" xmlns:w15="http://schemas.microsoft.com/office/word/2012/wordml" xmlns:w16se="http://schemas.microsoft.com/office/word/2015/wordml/symex" xmlns:wpg="http://schemas.microsoft.com/office/word/2010/wordprocessingGroup" xmlns:wpi="http://schemas.microsoft.com/office/word/2010/wordprocessingInk" xmlns:wne="http://schemas.microsoft.com/office/word/2006/wordml" xmlns:wps="http://schemas.microsoft.com/office/word/2010/wordprocessingShape" mc:Ignorable="w14 w15 w16se wp14">
   <w:body>
     <w:p>
       <w:pPr>
@@ -1196,8 +1196,6 @@
         </w:rPr>
         <w:t>:</w:t>
       </w:r>
-      <w:bookmarkStart w:id="0" w:name="_GoBack"/>
-      <w:bookmarkEnd w:id="0"/>
     </w:p>
     <w:p>
       <w:pPr>
@@ -1624,6 +1622,7 @@
           <w:noProof/>
           <w:sz w:val="28"/>
           <w:szCs w:val="28"/>
+          <w:lang w:val="ro-RO" w:eastAsia="ro-RO"/>
         </w:rPr>
         <w:lastRenderedPageBreak/>
         <mc:AlternateContent>
@@ -1685,7 +1684,7 @@
               </wp:anchor>
             </w:drawing>
           </mc:Choice>
-          <mc:Fallback xmlns:cx1="http://schemas.microsoft.com/office/drawing/2015/9/8/chartex" xmlns:cx2="http://schemas.microsoft.com/office/drawing/2015/10/21/chartex" xmlns:cx3="http://schemas.microsoft.com/office/drawing/2016/5/9/chartex" xmlns:cx4="http://schemas.microsoft.com/office/drawing/2016/5/10/chartex" xmlns:cx5="http://schemas.microsoft.com/office/drawing/2016/5/11/chartex" xmlns:cx6="http://schemas.microsoft.com/office/drawing/2016/5/12/chartex" xmlns:cx7="http://schemas.microsoft.com/office/drawing/2016/5/13/chartex" xmlns:cx8="http://schemas.microsoft.com/office/drawing/2016/5/14/chartex" xmlns:aink="http://schemas.microsoft.com/office/drawing/2016/ink" xmlns:am3d="http://schemas.microsoft.com/office/drawing/2017/model3d" xmlns:w16cid="http://schemas.microsoft.com/office/word/2016/wordml/cid" xmlns:w16sdtdh="http://schemas.microsoft.com/office/word/2020/wordml/sdtdatahash" xmlns:w16="http://schemas.microsoft.com/office/word/2018/wordml" xmlns:w16cex="http://schemas.microsoft.com/office/word/2018/wordml/cex" xmlns:w16se="http://schemas.microsoft.com/office/word/2015/wordml/symex" xmlns:cx="http://schemas.microsoft.com/office/drawing/2014/chartex">
+          <mc:Fallback xmlns:w16cex="http://schemas.microsoft.com/office/word/2018/wordml/cex" xmlns:w16="http://schemas.microsoft.com/office/word/2018/wordml" xmlns:w16sdtdh="http://schemas.microsoft.com/office/word/2020/wordml/sdtdatahash" xmlns:w16cid="http://schemas.microsoft.com/office/word/2016/wordml/cid" xmlns:am3d="http://schemas.microsoft.com/office/drawing/2017/model3d" xmlns:aink="http://schemas.microsoft.com/office/drawing/2016/ink" xmlns:cx8="http://schemas.microsoft.com/office/drawing/2016/5/14/chartex" xmlns:cx7="http://schemas.microsoft.com/office/drawing/2016/5/13/chartex" xmlns:cx6="http://schemas.microsoft.com/office/drawing/2016/5/12/chartex" xmlns:cx5="http://schemas.microsoft.com/office/drawing/2016/5/11/chartex" xmlns:cx4="http://schemas.microsoft.com/office/drawing/2016/5/10/chartex" xmlns:cx3="http://schemas.microsoft.com/office/drawing/2016/5/9/chartex" xmlns:cx2="http://schemas.microsoft.com/office/drawing/2015/10/21/chartex" xmlns:cx1="http://schemas.microsoft.com/office/drawing/2015/9/8/chartex">
             <w:pict>
               <v:shapetype w14:anchorId="3FE638A8" id="_x0000_t32" coordsize="21600,21600" o:spt="32" o:oned="t" path="m,l21600,21600e" filled="f">
                 <v:path arrowok="t" fillok="f" o:connecttype="none"/>
@@ -1705,6 +1704,7 @@
           <w:noProof/>
           <w:sz w:val="28"/>
           <w:szCs w:val="28"/>
+          <w:lang w:val="ro-RO" w:eastAsia="ro-RO"/>
         </w:rPr>
         <w:drawing>
           <wp:inline distT="0" distB="0" distL="0" distR="0" wp14:anchorId="690D2F03" wp14:editId="39D166BF">
@@ -1760,6 +1760,7 @@
           <w:noProof/>
           <w:sz w:val="28"/>
           <w:szCs w:val="28"/>
+          <w:lang w:val="ro-RO" w:eastAsia="ro-RO"/>
         </w:rPr>
         <mc:AlternateContent>
           <mc:Choice Requires="wps">
@@ -1820,7 +1821,7 @@
               </wp:anchor>
             </w:drawing>
           </mc:Choice>
-          <mc:Fallback xmlns:cx1="http://schemas.microsoft.com/office/drawing/2015/9/8/chartex" xmlns:cx2="http://schemas.microsoft.com/office/drawing/2015/10/21/chartex" xmlns:cx3="http://schemas.microsoft.com/office/drawing/2016/5/9/chartex" xmlns:cx4="http://schemas.microsoft.com/office/drawing/2016/5/10/chartex" xmlns:cx5="http://schemas.microsoft.com/office/drawing/2016/5/11/chartex" xmlns:cx6="http://schemas.microsoft.com/office/drawing/2016/5/12/chartex" xmlns:cx7="http://schemas.microsoft.com/office/drawing/2016/5/13/chartex" xmlns:cx8="http://schemas.microsoft.com/office/drawing/2016/5/14/chartex" xmlns:aink="http://schemas.microsoft.com/office/drawing/2016/ink" xmlns:am3d="http://schemas.microsoft.com/office/drawing/2017/model3d" xmlns:w16cid="http://schemas.microsoft.com/office/word/2016/wordml/cid" xmlns:w16sdtdh="http://schemas.microsoft.com/office/word/2020/wordml/sdtdatahash" xmlns:w16="http://schemas.microsoft.com/office/word/2018/wordml" xmlns:w16cex="http://schemas.microsoft.com/office/word/2018/wordml/cex" xmlns:w16se="http://schemas.microsoft.com/office/word/2015/wordml/symex" xmlns:cx="http://schemas.microsoft.com/office/drawing/2014/chartex">
+          <mc:Fallback xmlns:w16cex="http://schemas.microsoft.com/office/word/2018/wordml/cex" xmlns:w16="http://schemas.microsoft.com/office/word/2018/wordml" xmlns:w16sdtdh="http://schemas.microsoft.com/office/word/2020/wordml/sdtdatahash" xmlns:w16cid="http://schemas.microsoft.com/office/word/2016/wordml/cid" xmlns:am3d="http://schemas.microsoft.com/office/drawing/2017/model3d" xmlns:aink="http://schemas.microsoft.com/office/drawing/2016/ink" xmlns:cx8="http://schemas.microsoft.com/office/drawing/2016/5/14/chartex" xmlns:cx7="http://schemas.microsoft.com/office/drawing/2016/5/13/chartex" xmlns:cx6="http://schemas.microsoft.com/office/drawing/2016/5/12/chartex" xmlns:cx5="http://schemas.microsoft.com/office/drawing/2016/5/11/chartex" xmlns:cx4="http://schemas.microsoft.com/office/drawing/2016/5/10/chartex" xmlns:cx3="http://schemas.microsoft.com/office/drawing/2016/5/9/chartex" xmlns:cx2="http://schemas.microsoft.com/office/drawing/2015/10/21/chartex" xmlns:cx1="http://schemas.microsoft.com/office/drawing/2015/9/8/chartex">
             <w:pict>
               <v:shape w14:anchorId="3017CDCE" id="Straight Arrow Connector 11" o:spid="_x0000_s1026" type="#_x0000_t32" style="position:absolute;margin-left:182pt;margin-top:123.25pt;width:24.65pt;height:31.35pt;flip:x;z-index:251661312;visibility:visible;mso-wrap-style:square;mso-width-percent:0;mso-height-percent:0;mso-wrap-distance-left:9pt;mso-wrap-distance-top:0;mso-wrap-distance-right:9pt;mso-wrap-distance-bottom:0;mso-position-horizontal:absolute;mso-position-horizontal-relative:text;mso-position-vertical:absolute;mso-position-vertical-relative:text;mso-width-percent:0;mso-height-percent:0;mso-width-relative:margin;mso-height-relative:margin" o:gfxdata="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" strokecolor="#ed7d31 [3205]" strokeweight=".5pt">
                 <v:stroke endarrow="block" joinstyle="miter"/>
@@ -1836,6 +1837,7 @@
           <w:noProof/>
           <w:sz w:val="28"/>
           <w:szCs w:val="28"/>
+          <w:lang w:val="ro-RO" w:eastAsia="ro-RO"/>
         </w:rPr>
         <w:drawing>
           <wp:inline distT="0" distB="0" distL="0" distR="0" wp14:anchorId="6F808DB3" wp14:editId="31C8F095">
@@ -1891,6 +1893,7 @@
           <w:noProof/>
           <w:sz w:val="28"/>
           <w:szCs w:val="28"/>
+          <w:lang w:val="ro-RO" w:eastAsia="ro-RO"/>
         </w:rPr>
         <mc:AlternateContent>
           <mc:Choice Requires="wps">
@@ -1951,7 +1954,7 @@
               </wp:anchor>
             </w:drawing>
           </mc:Choice>
-          <mc:Fallback xmlns:cx1="http://schemas.microsoft.com/office/drawing/2015/9/8/chartex" xmlns:cx2="http://schemas.microsoft.com/office/drawing/2015/10/21/chartex" xmlns:cx3="http://schemas.microsoft.com/office/drawing/2016/5/9/chartex" xmlns:cx4="http://schemas.microsoft.com/office/drawing/2016/5/10/chartex" xmlns:cx5="http://schemas.microsoft.com/office/drawing/2016/5/11/chartex" xmlns:cx6="http://schemas.microsoft.com/office/drawing/2016/5/12/chartex" xmlns:cx7="http://schemas.microsoft.com/office/drawing/2016/5/13/chartex" xmlns:cx8="http://schemas.microsoft.com/office/drawing/2016/5/14/chartex" xmlns:aink="http://schemas.microsoft.com/office/drawing/2016/ink" xmlns:am3d="http://schemas.microsoft.com/office/drawing/2017/model3d" xmlns:w16cid="http://schemas.microsoft.com/office/word/2016/wordml/cid" xmlns:w16sdtdh="http://schemas.microsoft.com/office/word/2020/wordml/sdtdatahash" xmlns:w16="http://schemas.microsoft.com/office/word/2018/wordml" xmlns:w16cex="http://schemas.microsoft.com/office/word/2018/wordml/cex" xmlns:w16se="http://schemas.microsoft.com/office/word/2015/wordml/symex" xmlns:cx="http://schemas.microsoft.com/office/drawing/2014/chartex">
+          <mc:Fallback xmlns:w16cex="http://schemas.microsoft.com/office/word/2018/wordml/cex" xmlns:w16="http://schemas.microsoft.com/office/word/2018/wordml" xmlns:w16sdtdh="http://schemas.microsoft.com/office/word/2020/wordml/sdtdatahash" xmlns:w16cid="http://schemas.microsoft.com/office/word/2016/wordml/cid" xmlns:am3d="http://schemas.microsoft.com/office/drawing/2017/model3d" xmlns:aink="http://schemas.microsoft.com/office/drawing/2016/ink" xmlns:cx8="http://schemas.microsoft.com/office/drawing/2016/5/14/chartex" xmlns:cx7="http://schemas.microsoft.com/office/drawing/2016/5/13/chartex" xmlns:cx6="http://schemas.microsoft.com/office/drawing/2016/5/12/chartex" xmlns:cx5="http://schemas.microsoft.com/office/drawing/2016/5/11/chartex" xmlns:cx4="http://schemas.microsoft.com/office/drawing/2016/5/10/chartex" xmlns:cx3="http://schemas.microsoft.com/office/drawing/2016/5/9/chartex" xmlns:cx2="http://schemas.microsoft.com/office/drawing/2015/10/21/chartex" xmlns:cx1="http://schemas.microsoft.com/office/drawing/2015/9/8/chartex">
             <w:pict>
               <v:shape w14:anchorId="6253E958" id="Straight Arrow Connector 12" o:spid="_x0000_s1026" type="#_x0000_t32" style="position:absolute;margin-left:327.3pt;margin-top:103.65pt;width:24.65pt;height:31.35pt;flip:x;z-index:251663360;visibility:visible;mso-wrap-style:square;mso-width-percent:0;mso-height-percent:0;mso-wrap-distance-left:9pt;mso-wrap-distance-top:0;mso-wrap-distance-right:9pt;mso-wrap-distance-bottom:0;mso-position-horizontal:absolute;mso-position-horizontal-relative:text;mso-position-vertical:absolute;mso-position-vertical-relative:text;mso-width-percent:0;mso-height-percent:0;mso-width-relative:margin;mso-height-relative:margin" o:gfxdata="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" strokecolor="#ed7d31 [3205]" strokeweight=".5pt">
                 <v:stroke endarrow="block" joinstyle="miter"/>
@@ -1967,6 +1970,7 @@
           <w:noProof/>
           <w:sz w:val="28"/>
           <w:szCs w:val="28"/>
+          <w:lang w:val="ro-RO" w:eastAsia="ro-RO"/>
         </w:rPr>
         <w:drawing>
           <wp:inline distT="0" distB="0" distL="0" distR="0" wp14:anchorId="54D6C9B6" wp14:editId="4F05391C">
@@ -2022,6 +2026,7 @@
           <w:noProof/>
           <w:sz w:val="28"/>
           <w:szCs w:val="28"/>
+          <w:lang w:val="ro-RO" w:eastAsia="ro-RO"/>
         </w:rPr>
         <w:lastRenderedPageBreak/>
         <w:drawing>
@@ -4109,6 +4114,7 @@
           <w:noProof/>
           <w:sz w:val="28"/>
           <w:szCs w:val="28"/>
+          <w:lang w:val="ro-RO" w:eastAsia="ro-RO"/>
         </w:rPr>
         <mc:AlternateContent>
           <mc:Choice Requires="wps">
@@ -4163,7 +4169,7 @@
               </wp:anchor>
             </w:drawing>
           </mc:Choice>
-          <mc:Fallback xmlns:cx1="http://schemas.microsoft.com/office/drawing/2015/9/8/chartex" xmlns:cx2="http://schemas.microsoft.com/office/drawing/2015/10/21/chartex" xmlns:cx3="http://schemas.microsoft.com/office/drawing/2016/5/9/chartex" xmlns:cx4="http://schemas.microsoft.com/office/drawing/2016/5/10/chartex" xmlns:cx5="http://schemas.microsoft.com/office/drawing/2016/5/11/chartex" xmlns:cx6="http://schemas.microsoft.com/office/drawing/2016/5/12/chartex" xmlns:cx7="http://schemas.microsoft.com/office/drawing/2016/5/13/chartex" xmlns:cx8="http://schemas.microsoft.com/office/drawing/2016/5/14/chartex" xmlns:aink="http://schemas.microsoft.com/office/drawing/2016/ink" xmlns:am3d="http://schemas.microsoft.com/office/drawing/2017/model3d" xmlns:w16cid="http://schemas.microsoft.com/office/word/2016/wordml/cid" xmlns:w16sdtdh="http://schemas.microsoft.com/office/word/2020/wordml/sdtdatahash" xmlns:w16="http://schemas.microsoft.com/office/word/2018/wordml" xmlns:w16cex="http://schemas.microsoft.com/office/word/2018/wordml/cex" xmlns:w16se="http://schemas.microsoft.com/office/word/2015/wordml/symex" xmlns:cx="http://schemas.microsoft.com/office/drawing/2014/chartex">
+          <mc:Fallback xmlns:w16cex="http://schemas.microsoft.com/office/word/2018/wordml/cex" xmlns:w16="http://schemas.microsoft.com/office/word/2018/wordml" xmlns:w16sdtdh="http://schemas.microsoft.com/office/word/2020/wordml/sdtdatahash" xmlns:w16cid="http://schemas.microsoft.com/office/word/2016/wordml/cid" xmlns:am3d="http://schemas.microsoft.com/office/drawing/2017/model3d" xmlns:aink="http://schemas.microsoft.com/office/drawing/2016/ink" xmlns:cx8="http://schemas.microsoft.com/office/drawing/2016/5/14/chartex" xmlns:cx7="http://schemas.microsoft.com/office/drawing/2016/5/13/chartex" xmlns:cx6="http://schemas.microsoft.com/office/drawing/2016/5/12/chartex" xmlns:cx5="http://schemas.microsoft.com/office/drawing/2016/5/11/chartex" xmlns:cx4="http://schemas.microsoft.com/office/drawing/2016/5/10/chartex" xmlns:cx3="http://schemas.microsoft.com/office/drawing/2016/5/9/chartex" xmlns:cx2="http://schemas.microsoft.com/office/drawing/2015/10/21/chartex" xmlns:cx1="http://schemas.microsoft.com/office/drawing/2015/9/8/chartex">
             <w:pict>
               <v:shape w14:anchorId="6CCDC529" id="Straight Arrow Connector 15" o:spid="_x0000_s1026" type="#_x0000_t32" style="position:absolute;margin-left:8.65pt;margin-top:40.5pt;width:52.65pt;height:21.35pt;z-index:251666432;visibility:visible;mso-wrap-style:square;mso-wrap-distance-left:9pt;mso-wrap-distance-top:0;mso-wrap-distance-right:9pt;mso-wrap-distance-bottom:0;mso-position-horizontal:absolute;mso-position-horizontal-relative:text;mso-position-vertical:absolute;mso-position-vertical-relative:text" o:gfxdata="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" strokecolor="#ed7d31 [3205]" strokeweight=".5pt">
                 <v:stroke endarrow="block" joinstyle="miter"/>
@@ -4197,6 +4203,7 @@
           <w:noProof/>
           <w:sz w:val="28"/>
           <w:szCs w:val="28"/>
+          <w:lang w:val="ro-RO" w:eastAsia="ro-RO"/>
         </w:rPr>
         <w:drawing>
           <wp:inline distT="0" distB="0" distL="0" distR="0" wp14:anchorId="333D65A8" wp14:editId="55719DB8">
@@ -4260,6 +4267,7 @@
           <w:noProof/>
           <w:sz w:val="28"/>
           <w:szCs w:val="28"/>
+          <w:lang w:val="ro-RO" w:eastAsia="ro-RO"/>
         </w:rPr>
         <w:lastRenderedPageBreak/>
         <mc:AlternateContent>
@@ -4315,7 +4323,7 @@
               </wp:anchor>
             </w:drawing>
           </mc:Choice>
-          <mc:Fallback xmlns:cx1="http://schemas.microsoft.com/office/drawing/2015/9/8/chartex" xmlns:cx2="http://schemas.microsoft.com/office/drawing/2015/10/21/chartex" xmlns:cx3="http://schemas.microsoft.com/office/drawing/2016/5/9/chartex" xmlns:cx4="http://schemas.microsoft.com/office/drawing/2016/5/10/chartex" xmlns:cx5="http://schemas.microsoft.com/office/drawing/2016/5/11/chartex" xmlns:cx6="http://schemas.microsoft.com/office/drawing/2016/5/12/chartex" xmlns:cx7="http://schemas.microsoft.com/office/drawing/2016/5/13/chartex" xmlns:cx8="http://schemas.microsoft.com/office/drawing/2016/5/14/chartex" xmlns:aink="http://schemas.microsoft.com/office/drawing/2016/ink" xmlns:am3d="http://schemas.microsoft.com/office/drawing/2017/model3d" xmlns:w16cid="http://schemas.microsoft.com/office/word/2016/wordml/cid" xmlns:w16sdtdh="http://schemas.microsoft.com/office/word/2020/wordml/sdtdatahash" xmlns:w16="http://schemas.microsoft.com/office/word/2018/wordml" xmlns:w16cex="http://schemas.microsoft.com/office/word/2018/wordml/cex" xmlns:w16se="http://schemas.microsoft.com/office/word/2015/wordml/symex" xmlns:cx="http://schemas.microsoft.com/office/drawing/2014/chartex">
+          <mc:Fallback xmlns:w16cex="http://schemas.microsoft.com/office/word/2018/wordml/cex" xmlns:w16="http://schemas.microsoft.com/office/word/2018/wordml" xmlns:w16sdtdh="http://schemas.microsoft.com/office/word/2020/wordml/sdtdatahash" xmlns:w16cid="http://schemas.microsoft.com/office/word/2016/wordml/cid" xmlns:am3d="http://schemas.microsoft.com/office/drawing/2017/model3d" xmlns:aink="http://schemas.microsoft.com/office/drawing/2016/ink" xmlns:cx8="http://schemas.microsoft.com/office/drawing/2016/5/14/chartex" xmlns:cx7="http://schemas.microsoft.com/office/drawing/2016/5/13/chartex" xmlns:cx6="http://schemas.microsoft.com/office/drawing/2016/5/12/chartex" xmlns:cx5="http://schemas.microsoft.com/office/drawing/2016/5/11/chartex" xmlns:cx4="http://schemas.microsoft.com/office/drawing/2016/5/10/chartex" xmlns:cx3="http://schemas.microsoft.com/office/drawing/2016/5/9/chartex" xmlns:cx2="http://schemas.microsoft.com/office/drawing/2015/10/21/chartex" xmlns:cx1="http://schemas.microsoft.com/office/drawing/2015/9/8/chartex">
             <w:pict>
               <v:shape w14:anchorId="106C3BCC" id="Straight Arrow Connector 19" o:spid="_x0000_s1026" type="#_x0000_t32" style="position:absolute;margin-left:283.3pt;margin-top:248pt;width:105.35pt;height:.65pt;flip:x;z-index:251669504;visibility:visible;mso-wrap-style:square;mso-wrap-distance-left:9pt;mso-wrap-distance-top:0;mso-wrap-distance-right:9pt;mso-wrap-distance-bottom:0;mso-position-horizontal:absolute;mso-position-horizontal-relative:text;mso-position-vertical:absolute;mso-position-vertical-relative:text" o:gfxdata="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" strokecolor="#ed7d31 [3205]" strokeweight=".5pt">
                 <v:stroke endarrow="block" joinstyle="miter"/>
@@ -4331,6 +4339,7 @@
           <w:noProof/>
           <w:sz w:val="28"/>
           <w:szCs w:val="28"/>
+          <w:lang w:val="ro-RO" w:eastAsia="ro-RO"/>
         </w:rPr>
         <mc:AlternateContent>
           <mc:Choice Requires="wps">
@@ -4418,7 +4427,7 @@
               </wp:anchor>
             </w:drawing>
           </mc:Choice>
-          <mc:Fallback xmlns:w16se="http://schemas.microsoft.com/office/word/2015/wordml/symex" xmlns:cx="http://schemas.microsoft.com/office/drawing/2014/chartex">
+          <mc:Fallback>
             <w:pict>
               <v:shapetype w14:anchorId="5ACFB431" id="_x0000_t202" coordsize="21600,21600" o:spt="202" path="m,l,21600r21600,l21600,xe">
                 <v:stroke joinstyle="miter"/>
@@ -4456,6 +4465,7 @@
           <w:noProof/>
           <w:sz w:val="28"/>
           <w:szCs w:val="28"/>
+          <w:lang w:val="ro-RO" w:eastAsia="ro-RO"/>
         </w:rPr>
         <mc:AlternateContent>
           <mc:Choice Requires="wps">
@@ -4507,7 +4517,7 @@
               </wp:anchor>
             </w:drawing>
           </mc:Choice>
-          <mc:Fallback xmlns:cx1="http://schemas.microsoft.com/office/drawing/2015/9/8/chartex" xmlns:cx2="http://schemas.microsoft.com/office/drawing/2015/10/21/chartex" xmlns:cx3="http://schemas.microsoft.com/office/drawing/2016/5/9/chartex" xmlns:cx4="http://schemas.microsoft.com/office/drawing/2016/5/10/chartex" xmlns:cx5="http://schemas.microsoft.com/office/drawing/2016/5/11/chartex" xmlns:cx6="http://schemas.microsoft.com/office/drawing/2016/5/12/chartex" xmlns:cx7="http://schemas.microsoft.com/office/drawing/2016/5/13/chartex" xmlns:cx8="http://schemas.microsoft.com/office/drawing/2016/5/14/chartex" xmlns:aink="http://schemas.microsoft.com/office/drawing/2016/ink" xmlns:am3d="http://schemas.microsoft.com/office/drawing/2017/model3d" xmlns:w16cid="http://schemas.microsoft.com/office/word/2016/wordml/cid" xmlns:w16sdtdh="http://schemas.microsoft.com/office/word/2020/wordml/sdtdatahash" xmlns:w16="http://schemas.microsoft.com/office/word/2018/wordml" xmlns:w16cex="http://schemas.microsoft.com/office/word/2018/wordml/cex" xmlns:w16se="http://schemas.microsoft.com/office/word/2015/wordml/symex" xmlns:cx="http://schemas.microsoft.com/office/drawing/2014/chartex">
+          <mc:Fallback xmlns:w16cex="http://schemas.microsoft.com/office/word/2018/wordml/cex" xmlns:w16="http://schemas.microsoft.com/office/word/2018/wordml" xmlns:w16sdtdh="http://schemas.microsoft.com/office/word/2020/wordml/sdtdatahash" xmlns:w16cid="http://schemas.microsoft.com/office/word/2016/wordml/cid" xmlns:am3d="http://schemas.microsoft.com/office/drawing/2017/model3d" xmlns:aink="http://schemas.microsoft.com/office/drawing/2016/ink" xmlns:cx8="http://schemas.microsoft.com/office/drawing/2016/5/14/chartex" xmlns:cx7="http://schemas.microsoft.com/office/drawing/2016/5/13/chartex" xmlns:cx6="http://schemas.microsoft.com/office/drawing/2016/5/12/chartex" xmlns:cx5="http://schemas.microsoft.com/office/drawing/2016/5/11/chartex" xmlns:cx4="http://schemas.microsoft.com/office/drawing/2016/5/10/chartex" xmlns:cx3="http://schemas.microsoft.com/office/drawing/2016/5/9/chartex" xmlns:cx2="http://schemas.microsoft.com/office/drawing/2015/10/21/chartex" xmlns:cx1="http://schemas.microsoft.com/office/drawing/2015/9/8/chartex">
             <w:pict>
               <v:line w14:anchorId="7EC03B61" id="Straight Connector 16" o:spid="_x0000_s1026" style="position:absolute;z-index:251667456;visibility:visible;mso-wrap-style:square;mso-wrap-distance-left:9pt;mso-wrap-distance-top:0;mso-wrap-distance-right:9pt;mso-wrap-distance-bottom:0;mso-position-horizontal:absolute;mso-position-horizontal-relative:text;mso-position-vertical:absolute;mso-position-vertical-relative:text" from="353.35pt,72.65pt" to="353.35pt,244pt" o:gfxdata="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" strokecolor="#ed7d31 [3205]" strokeweight=".5pt">
                 <v:stroke joinstyle="miter"/>
@@ -4523,6 +4533,7 @@
           <w:noProof/>
           <w:sz w:val="28"/>
           <w:szCs w:val="28"/>
+          <w:lang w:val="ro-RO" w:eastAsia="ro-RO"/>
         </w:rPr>
         <w:drawing>
           <wp:inline distT="0" distB="0" distL="0" distR="0" wp14:anchorId="3AA783C9" wp14:editId="47778E82">
@@ -4578,6 +4589,7 @@
           <w:noProof/>
           <w:sz w:val="28"/>
           <w:szCs w:val="28"/>
+          <w:lang w:val="ro-RO" w:eastAsia="ro-RO"/>
         </w:rPr>
         <mc:AlternateContent>
           <mc:Choice Requires="wps">
@@ -4635,7 +4647,7 @@
               </wp:anchor>
             </w:drawing>
           </mc:Choice>
-          <mc:Fallback xmlns:cx1="http://schemas.microsoft.com/office/drawing/2015/9/8/chartex" xmlns:cx2="http://schemas.microsoft.com/office/drawing/2015/10/21/chartex" xmlns:cx3="http://schemas.microsoft.com/office/drawing/2016/5/9/chartex" xmlns:cx4="http://schemas.microsoft.com/office/drawing/2016/5/10/chartex" xmlns:cx5="http://schemas.microsoft.com/office/drawing/2016/5/11/chartex" xmlns:cx6="http://schemas.microsoft.com/office/drawing/2016/5/12/chartex" xmlns:cx7="http://schemas.microsoft.com/office/drawing/2016/5/13/chartex" xmlns:cx8="http://schemas.microsoft.com/office/drawing/2016/5/14/chartex" xmlns:aink="http://schemas.microsoft.com/office/drawing/2016/ink" xmlns:am3d="http://schemas.microsoft.com/office/drawing/2017/model3d" xmlns:w16cid="http://schemas.microsoft.com/office/word/2016/wordml/cid" xmlns:w16sdtdh="http://schemas.microsoft.com/office/word/2020/wordml/sdtdatahash" xmlns:w16="http://schemas.microsoft.com/office/word/2018/wordml" xmlns:w16cex="http://schemas.microsoft.com/office/word/2018/wordml/cex" xmlns:w16se="http://schemas.microsoft.com/office/word/2015/wordml/symex" xmlns:cx="http://schemas.microsoft.com/office/drawing/2014/chartex">
+          <mc:Fallback xmlns:w16cex="http://schemas.microsoft.com/office/word/2018/wordml/cex" xmlns:w16="http://schemas.microsoft.com/office/word/2018/wordml" xmlns:w16sdtdh="http://schemas.microsoft.com/office/word/2020/wordml/sdtdatahash" xmlns:w16cid="http://schemas.microsoft.com/office/word/2016/wordml/cid" xmlns:am3d="http://schemas.microsoft.com/office/drawing/2017/model3d" xmlns:aink="http://schemas.microsoft.com/office/drawing/2016/ink" xmlns:cx8="http://schemas.microsoft.com/office/drawing/2016/5/14/chartex" xmlns:cx7="http://schemas.microsoft.com/office/drawing/2016/5/13/chartex" xmlns:cx6="http://schemas.microsoft.com/office/drawing/2016/5/12/chartex" xmlns:cx5="http://schemas.microsoft.com/office/drawing/2016/5/11/chartex" xmlns:cx4="http://schemas.microsoft.com/office/drawing/2016/5/10/chartex" xmlns:cx3="http://schemas.microsoft.com/office/drawing/2016/5/9/chartex" xmlns:cx2="http://schemas.microsoft.com/office/drawing/2015/10/21/chartex" xmlns:cx1="http://schemas.microsoft.com/office/drawing/2015/9/8/chartex">
             <w:pict>
               <v:shape w14:anchorId="55FAC587" id="Straight Arrow Connector 20" o:spid="_x0000_s1026" type="#_x0000_t32" style="position:absolute;margin-left:27.3pt;margin-top:239.2pt;width:34.65pt;height:17.35pt;z-index:251670528;visibility:visible;mso-wrap-style:square;mso-width-percent:0;mso-wrap-distance-left:9pt;mso-wrap-distance-top:0;mso-wrap-distance-right:9pt;mso-wrap-distance-bottom:0;mso-position-horizontal:absolute;mso-position-horizontal-relative:text;mso-position-vertical:absolute;mso-position-vertical-relative:text;mso-width-percent:0;mso-width-relative:margin" o:gfxdata="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" strokecolor="#ed7d31 [3205]" strokeweight=".5pt">
                 <v:stroke endarrow="block" joinstyle="miter"/>
@@ -4651,6 +4663,7 @@
           <w:noProof/>
           <w:sz w:val="28"/>
           <w:szCs w:val="28"/>
+          <w:lang w:val="ro-RO" w:eastAsia="ro-RO"/>
         </w:rPr>
         <w:drawing>
           <wp:inline distT="0" distB="0" distL="0" distR="0" wp14:anchorId="4ADD473F" wp14:editId="260320AB">
@@ -4719,6 +4732,7 @@
           <w:noProof/>
           <w:sz w:val="28"/>
           <w:szCs w:val="28"/>
+          <w:lang w:val="ro-RO" w:eastAsia="ro-RO"/>
         </w:rPr>
         <w:lastRenderedPageBreak/>
         <mc:AlternateContent>
@@ -4774,7 +4788,7 @@
               </wp:anchor>
             </w:drawing>
           </mc:Choice>
-          <mc:Fallback xmlns:cx1="http://schemas.microsoft.com/office/drawing/2015/9/8/chartex" xmlns:cx2="http://schemas.microsoft.com/office/drawing/2015/10/21/chartex" xmlns:cx3="http://schemas.microsoft.com/office/drawing/2016/5/9/chartex" xmlns:cx4="http://schemas.microsoft.com/office/drawing/2016/5/10/chartex" xmlns:cx5="http://schemas.microsoft.com/office/drawing/2016/5/11/chartex" xmlns:cx6="http://schemas.microsoft.com/office/drawing/2016/5/12/chartex" xmlns:cx7="http://schemas.microsoft.com/office/drawing/2016/5/13/chartex" xmlns:cx8="http://schemas.microsoft.com/office/drawing/2016/5/14/chartex" xmlns:aink="http://schemas.microsoft.com/office/drawing/2016/ink" xmlns:am3d="http://schemas.microsoft.com/office/drawing/2017/model3d" xmlns:w16cid="http://schemas.microsoft.com/office/word/2016/wordml/cid" xmlns:w16sdtdh="http://schemas.microsoft.com/office/word/2020/wordml/sdtdatahash" xmlns:w16="http://schemas.microsoft.com/office/word/2018/wordml" xmlns:w16cex="http://schemas.microsoft.com/office/word/2018/wordml/cex" xmlns:w16se="http://schemas.microsoft.com/office/word/2015/wordml/symex" xmlns:cx="http://schemas.microsoft.com/office/drawing/2014/chartex">
+          <mc:Fallback xmlns:w16cex="http://schemas.microsoft.com/office/word/2018/wordml/cex" xmlns:w16="http://schemas.microsoft.com/office/word/2018/wordml" xmlns:w16sdtdh="http://schemas.microsoft.com/office/word/2020/wordml/sdtdatahash" xmlns:w16cid="http://schemas.microsoft.com/office/word/2016/wordml/cid" xmlns:am3d="http://schemas.microsoft.com/office/drawing/2017/model3d" xmlns:aink="http://schemas.microsoft.com/office/drawing/2016/ink" xmlns:cx8="http://schemas.microsoft.com/office/drawing/2016/5/14/chartex" xmlns:cx7="http://schemas.microsoft.com/office/drawing/2016/5/13/chartex" xmlns:cx6="http://schemas.microsoft.com/office/drawing/2016/5/12/chartex" xmlns:cx5="http://schemas.microsoft.com/office/drawing/2016/5/11/chartex" xmlns:cx4="http://schemas.microsoft.com/office/drawing/2016/5/10/chartex" xmlns:cx3="http://schemas.microsoft.com/office/drawing/2016/5/9/chartex" xmlns:cx2="http://schemas.microsoft.com/office/drawing/2015/10/21/chartex" xmlns:cx1="http://schemas.microsoft.com/office/drawing/2015/9/8/chartex">
             <w:pict>
               <v:shape w14:anchorId="46A2DB92" id="Straight Arrow Connector 21" o:spid="_x0000_s1026" type="#_x0000_t32" style="position:absolute;margin-left:7.3pt;margin-top:60pt;width:24.65pt;height:46pt;z-index:251671552;visibility:visible;mso-wrap-style:square;mso-wrap-distance-left:9pt;mso-wrap-distance-top:0;mso-wrap-distance-right:9pt;mso-wrap-distance-bottom:0;mso-position-horizontal:absolute;mso-position-horizontal-relative:text;mso-position-vertical:absolute;mso-position-vertical-relative:text" o:gfxdata="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" strokecolor="#ed7d31 [3205]" strokeweight=".5pt">
                 <v:stroke endarrow="block" joinstyle="miter"/>
@@ -4790,6 +4804,7 @@
           <w:noProof/>
           <w:sz w:val="28"/>
           <w:szCs w:val="28"/>
+          <w:lang w:val="ro-RO" w:eastAsia="ro-RO"/>
         </w:rPr>
         <w:drawing>
           <wp:inline distT="0" distB="0" distL="0" distR="0" wp14:anchorId="7F09B5D5" wp14:editId="3291B56D">
@@ -6212,47 +6227,6 @@
     </w:p>
     <w:p>
       <w:pPr>
-        <w:rPr>
-          <w:rFonts w:ascii="Arial" w:hAnsi="Arial" w:cs="Arial"/>
-          <w:b/>
-          <w:sz w:val="28"/>
-          <w:szCs w:val="28"/>
-        </w:rPr>
-      </w:pPr>
-      <w:r>
-        <w:rPr>
-          <w:rFonts w:ascii="Arial" w:hAnsi="Arial" w:cs="Arial"/>
-          <w:b/>
-          <w:sz w:val="28"/>
-          <w:szCs w:val="28"/>
-        </w:rPr>
-        <w:t xml:space="preserve">Rezultate actuale : </w:t>
-      </w:r>
-      <w:r>
-        <w:rPr>
-          <w:rFonts w:ascii="Arial" w:eastAsia="Times New Roman" w:hAnsi="Arial" w:cs="Arial"/>
-          <w:color w:val="000000"/>
-          <w:sz w:val="28"/>
-          <w:szCs w:val="28"/>
-          <w:shd w:val="clear" w:color="auto" w:fill="FFFFFF"/>
-          <w:lang w:val="ro-RO" w:eastAsia="ro-RO"/>
-        </w:rPr>
-        <w:t>Sistemul nu își schimbă starea atunci când se face click pe textul ATM Services</w:t>
-      </w:r>
-      <w:r>
-        <w:rPr>
-          <w:rFonts w:ascii="Arial" w:eastAsia="Times New Roman" w:hAnsi="Arial" w:cs="Arial"/>
-          <w:color w:val="000000"/>
-          <w:sz w:val="28"/>
-          <w:szCs w:val="28"/>
-          <w:shd w:val="clear" w:color="auto" w:fill="FFFFFF"/>
-          <w:lang w:val="ro-RO" w:eastAsia="ro-RO"/>
-        </w:rPr>
-        <w:t>.</w:t>
-      </w:r>
-    </w:p>
-    <w:p>
-      <w:pPr>
         <w:spacing w:after="0" w:line="240" w:lineRule="auto"/>
         <w:rPr>
           <w:rFonts w:ascii="Times New Roman" w:eastAsia="Times New Roman" w:hAnsi="Times New Roman" w:cs="Times New Roman"/>
@@ -6343,6 +6317,30 @@
           <w:lang w:val="ro-RO" w:eastAsia="ro-RO"/>
         </w:rPr>
       </w:pPr>
+    </w:p>
+    <w:p>
+      <w:pPr>
+        <w:spacing w:after="0" w:line="240" w:lineRule="auto"/>
+        <w:rPr>
+          <w:rFonts w:ascii="Times New Roman" w:eastAsia="Times New Roman" w:hAnsi="Times New Roman" w:cs="Times New Roman"/>
+          <w:sz w:val="28"/>
+          <w:szCs w:val="28"/>
+          <w:lang w:val="ro-RO" w:eastAsia="ro-RO"/>
+        </w:rPr>
+      </w:pPr>
+    </w:p>
+    <w:p>
+      <w:pPr>
+        <w:spacing w:after="0" w:line="240" w:lineRule="auto"/>
+        <w:rPr>
+          <w:rFonts w:ascii="Times New Roman" w:eastAsia="Times New Roman" w:hAnsi="Times New Roman" w:cs="Times New Roman"/>
+          <w:sz w:val="28"/>
+          <w:szCs w:val="28"/>
+          <w:lang w:val="ro-RO" w:eastAsia="ro-RO"/>
+        </w:rPr>
+      </w:pPr>
+      <w:bookmarkStart w:id="0" w:name="_GoBack"/>
+      <w:bookmarkEnd w:id="0"/>
     </w:p>
     <w:p>
       <w:pPr>
@@ -6648,7 +6646,7 @@
             <v:path o:extrusionok="f" gradientshapeok="t" o:connecttype="rect"/>
             <o:lock v:ext="edit" aspectratio="t"/>
           </v:shapetype>
-          <v:shape id="_x0000_i1025" type="#_x0000_t75" style="width:466.65pt;height:226.65pt">
+          <v:shape id="_x0000_i1025" type="#_x0000_t75" style="width:466.5pt;height:227pt">
             <v:imagedata r:id="rId15" o:title="Captură de ecran 2023-05-20 114339"/>
           </v:shape>
         </w:pict>
@@ -6695,7 +6693,7 @@
           <w:lang w:val="ro-RO" w:eastAsia="ro-RO"/>
         </w:rPr>
         <w:pict w14:anchorId="1741BDD5">
-          <v:shape id="_x0000_i1026" type="#_x0000_t75" style="width:466.65pt;height:224.65pt">
+          <v:shape id="_x0000_i1026" type="#_x0000_t75" style="width:466.5pt;height:225pt">
             <v:imagedata r:id="rId16" o:title="Captură de ecran 2023-05-20 114550"/>
           </v:shape>
         </w:pict>
@@ -8472,193 +8470,6 @@
           <w:lang w:val="ro-RO" w:eastAsia="ro-RO"/>
         </w:rPr>
         <w:t>”</w:t>
-      </w:r>
-    </w:p>
-    <w:p>
-      <w:pPr>
-        <w:spacing w:after="0" w:line="240" w:lineRule="auto"/>
-        <w:rPr>
-          <w:rFonts w:ascii="Arial" w:eastAsia="Times New Roman" w:hAnsi="Arial" w:cs="Arial"/>
-          <w:color w:val="000000"/>
-          <w:sz w:val="28"/>
-          <w:szCs w:val="28"/>
-          <w:shd w:val="clear" w:color="auto" w:fill="FFFFFF"/>
-          <w:lang w:eastAsia="ro-RO"/>
-        </w:rPr>
-      </w:pPr>
-    </w:p>
-    <w:p>
-      <w:pPr>
-        <w:spacing w:after="0" w:line="240" w:lineRule="auto"/>
-        <w:rPr>
-          <w:rFonts w:ascii="Arial" w:eastAsia="Times New Roman" w:hAnsi="Arial" w:cs="Arial"/>
-          <w:color w:val="000000"/>
-          <w:sz w:val="28"/>
-          <w:szCs w:val="28"/>
-          <w:shd w:val="clear" w:color="auto" w:fill="FFFFFF"/>
-          <w:lang w:val="ro-RO" w:eastAsia="ro-RO"/>
-        </w:rPr>
-      </w:pPr>
-    </w:p>
-    <w:p>
-      <w:pPr>
-        <w:spacing w:after="0" w:line="240" w:lineRule="auto"/>
-        <w:rPr>
-          <w:rFonts w:ascii="Arial" w:eastAsia="Times New Roman" w:hAnsi="Arial" w:cs="Arial"/>
-          <w:color w:val="000000"/>
-          <w:sz w:val="28"/>
-          <w:szCs w:val="28"/>
-          <w:shd w:val="clear" w:color="auto" w:fill="FFFFFF"/>
-          <w:lang w:val="ro-RO" w:eastAsia="ro-RO"/>
-        </w:rPr>
-      </w:pPr>
-      <w:r>
-        <w:rPr>
-          <w:rFonts w:ascii="Arial" w:eastAsia="Times New Roman" w:hAnsi="Arial" w:cs="Arial"/>
-          <w:b/>
-          <w:color w:val="000000"/>
-          <w:sz w:val="28"/>
-          <w:szCs w:val="28"/>
-          <w:shd w:val="clear" w:color="auto" w:fill="FFFFFF"/>
-          <w:lang w:val="ro-RO" w:eastAsia="ro-RO"/>
-        </w:rPr>
-        <w:t>Rezultate actuale:</w:t>
-      </w:r>
-      <w:r>
-        <w:rPr>
-          <w:rFonts w:ascii="Arial" w:eastAsia="Times New Roman" w:hAnsi="Arial" w:cs="Arial"/>
-          <w:color w:val="000000"/>
-          <w:sz w:val="28"/>
-          <w:szCs w:val="28"/>
-          <w:shd w:val="clear" w:color="auto" w:fill="FFFFFF"/>
-          <w:lang w:val="ro-RO" w:eastAsia="ro-RO"/>
-        </w:rPr>
-        <w:t xml:space="preserve"> </w:t>
-      </w:r>
-      <w:r>
-        <w:rPr>
-          <w:rFonts w:ascii="Arial" w:eastAsia="Times New Roman" w:hAnsi="Arial" w:cs="Arial"/>
-          <w:color w:val="000000"/>
-          <w:sz w:val="28"/>
-          <w:szCs w:val="28"/>
-          <w:shd w:val="clear" w:color="auto" w:fill="FFFFFF"/>
-          <w:lang w:val="ro-RO" w:eastAsia="ro-RO"/>
-        </w:rPr>
-        <w:t xml:space="preserve">Se primește mesajul de eroare </w:t>
-      </w:r>
-      <w:r>
-        <w:rPr>
-          <w:rFonts w:ascii="Arial" w:eastAsia="Times New Roman" w:hAnsi="Arial" w:cs="Arial"/>
-          <w:color w:val="000000"/>
-          <w:sz w:val="28"/>
-          <w:szCs w:val="28"/>
-          <w:shd w:val="clear" w:color="auto" w:fill="FFFFFF"/>
-          <w:lang w:eastAsia="ro-RO"/>
-        </w:rPr>
-        <w:t>“</w:t>
-      </w:r>
-      <w:r>
-        <w:rPr>
-          <w:rFonts w:ascii="Arial" w:eastAsia="Times New Roman" w:hAnsi="Arial" w:cs="Arial"/>
-          <w:i/>
-          <w:color w:val="000000"/>
-          <w:sz w:val="28"/>
-          <w:szCs w:val="28"/>
-          <w:shd w:val="clear" w:color="auto" w:fill="FFFFFF"/>
-          <w:lang w:eastAsia="ro-RO"/>
-        </w:rPr>
-        <w:t>This username already exists.</w:t>
-      </w:r>
-      <w:r>
-        <w:rPr>
-          <w:rFonts w:ascii="Arial" w:eastAsia="Times New Roman" w:hAnsi="Arial" w:cs="Arial"/>
-          <w:i/>
-          <w:color w:val="000000"/>
-          <w:sz w:val="28"/>
-          <w:szCs w:val="28"/>
-          <w:shd w:val="clear" w:color="auto" w:fill="FFFFFF"/>
-          <w:lang w:eastAsia="ro-RO"/>
-        </w:rPr>
-        <w:t xml:space="preserve">” </w:t>
-      </w:r>
-      <w:r>
-        <w:rPr>
-          <w:rFonts w:ascii="Arial" w:eastAsia="Times New Roman" w:hAnsi="Arial" w:cs="Arial"/>
-          <w:color w:val="000000"/>
-          <w:sz w:val="28"/>
-          <w:szCs w:val="28"/>
-          <w:shd w:val="clear" w:color="auto" w:fill="FFFFFF"/>
-          <w:lang w:eastAsia="ro-RO"/>
-        </w:rPr>
-        <w:t>d</w:t>
-      </w:r>
-      <w:r>
-        <w:rPr>
-          <w:rFonts w:ascii="Arial" w:eastAsia="Times New Roman" w:hAnsi="Arial" w:cs="Arial"/>
-          <w:color w:val="000000"/>
-          <w:sz w:val="28"/>
-          <w:szCs w:val="28"/>
-          <w:shd w:val="clear" w:color="auto" w:fill="FFFFFF"/>
-          <w:lang w:eastAsia="ro-RO"/>
-        </w:rPr>
-        <w:t>e</w:t>
-      </w:r>
-      <w:r>
-        <w:rPr>
-          <w:rFonts w:ascii="Arial" w:eastAsia="Times New Roman" w:hAnsi="Arial" w:cs="Arial"/>
-          <w:color w:val="000000"/>
-          <w:sz w:val="28"/>
-          <w:szCs w:val="28"/>
-          <w:shd w:val="clear" w:color="auto" w:fill="FFFFFF"/>
-          <w:lang w:eastAsia="ro-RO"/>
-        </w:rPr>
-        <w:t xml:space="preserve">și căsuța </w:t>
-      </w:r>
-      <w:r>
-        <w:rPr>
-          <w:rFonts w:ascii="Arial" w:eastAsia="Times New Roman" w:hAnsi="Arial" w:cs="Arial"/>
-          <w:i/>
-          <w:color w:val="000000"/>
-          <w:sz w:val="28"/>
-          <w:szCs w:val="28"/>
-          <w:shd w:val="clear" w:color="auto" w:fill="FFFFFF"/>
-          <w:lang w:eastAsia="ro-RO"/>
-        </w:rPr>
-        <w:t>U</w:t>
-      </w:r>
-      <w:r>
-        <w:rPr>
-          <w:rFonts w:ascii="Arial" w:eastAsia="Times New Roman" w:hAnsi="Arial" w:cs="Arial"/>
-          <w:i/>
-          <w:color w:val="000000"/>
-          <w:sz w:val="28"/>
-          <w:szCs w:val="28"/>
-          <w:shd w:val="clear" w:color="auto" w:fill="FFFFFF"/>
-          <w:lang w:eastAsia="ro-RO"/>
-        </w:rPr>
-        <w:t xml:space="preserve">sername </w:t>
-      </w:r>
-      <w:r>
-        <w:rPr>
-          <w:rFonts w:ascii="Arial" w:eastAsia="Times New Roman" w:hAnsi="Arial" w:cs="Arial"/>
-          <w:color w:val="000000"/>
-          <w:sz w:val="28"/>
-          <w:szCs w:val="28"/>
-          <w:shd w:val="clear" w:color="auto" w:fill="FFFFFF"/>
-          <w:lang w:eastAsia="ro-RO"/>
-        </w:rPr>
-        <w:t xml:space="preserve">a fost completată cu </w:t>
-      </w:r>
-      <w:r>
-        <w:rPr>
-          <w:rFonts w:ascii="Arial" w:eastAsia="Times New Roman" w:hAnsi="Arial" w:cs="Arial"/>
-          <w:color w:val="000000"/>
-          <w:sz w:val="28"/>
-          <w:szCs w:val="28"/>
-          <w:shd w:val="clear" w:color="auto" w:fill="FFFFFF"/>
-          <w:lang w:eastAsia="ro-RO"/>
-        </w:rPr>
-        <w:t>o valoare nouă.</w:t>
       </w:r>
     </w:p>
     <w:p>
@@ -9027,7 +8838,6 @@
           <w:shd w:val="clear" w:color="auto" w:fill="FFFFFF"/>
           <w:lang w:val="ro-RO" w:eastAsia="ro-RO"/>
         </w:rPr>
-        <w:lastRenderedPageBreak/>
         <w:t>Zip Code:</w:t>
       </w:r>
       <w:r>
@@ -9248,6 +9058,7 @@
           <w:shd w:val="clear" w:color="auto" w:fill="FFFFFF"/>
           <w:lang w:val="ro-RO" w:eastAsia="ro-RO"/>
         </w:rPr>
+        <w:lastRenderedPageBreak/>
         <w:t>Password:</w:t>
       </w:r>
       <w:r>
@@ -9685,7 +9496,7 @@
           <w:lang w:val="ro-RO" w:eastAsia="ro-RO"/>
         </w:rPr>
         <w:pict w14:anchorId="501C6454">
-          <v:shape id="_x0000_i1027" type="#_x0000_t75" style="width:466.65pt;height:224pt">
+          <v:shape id="_x0000_i1027" type="#_x0000_t75" style="width:466.5pt;height:224pt">
             <v:imagedata r:id="rId17" o:title="Captură de ecran 2023-05-20 122828"/>
           </v:shape>
         </w:pict>
@@ -9733,7 +9544,7 @@
         </w:rPr>
         <w:lastRenderedPageBreak/>
         <w:pict w14:anchorId="6C41BD16">
-          <v:shape id="_x0000_i1028" type="#_x0000_t75" style="width:467.35pt;height:224pt">
+          <v:shape id="_x0000_i1028" type="#_x0000_t75" style="width:467.5pt;height:224pt">
             <v:imagedata r:id="rId18" o:title="Captură de ecran 2023-05-20 123506"/>
           </v:shape>
         </w:pict>
@@ -9795,7 +9606,7 @@
           <w:lang w:val="ro-RO" w:eastAsia="ro-RO"/>
         </w:rPr>
         <w:pict w14:anchorId="30FFD547">
-          <v:shape id="_x0000_i1029" type="#_x0000_t75" style="width:468pt;height:224.65pt">
+          <v:shape id="_x0000_i1029" type="#_x0000_t75" style="width:468pt;height:225pt">
             <v:imagedata r:id="rId19" o:title="Captură de ecran 2023-05-20 123601"/>
           </v:shape>
         </w:pict>
@@ -11287,6 +11098,7 @@
           <w:noProof/>
           <w:sz w:val="28"/>
           <w:szCs w:val="28"/>
+          <w:lang w:val="ro-RO" w:eastAsia="ro-RO"/>
         </w:rPr>
         <w:drawing>
           <wp:inline distT="0" distB="0" distL="0" distR="0" wp14:anchorId="61A5C800" wp14:editId="2FF6A595">
@@ -11342,6 +11154,7 @@
           <w:noProof/>
           <w:sz w:val="28"/>
           <w:szCs w:val="28"/>
+          <w:lang w:val="ro-RO" w:eastAsia="ro-RO"/>
         </w:rPr>
         <w:drawing>
           <wp:inline distT="0" distB="0" distL="0" distR="0" wp14:anchorId="243B0917" wp14:editId="07D88788">
@@ -11949,6 +11762,7 @@
           <w:noProof/>
           <w:sz w:val="28"/>
           <w:szCs w:val="28"/>
+          <w:lang w:val="ro-RO" w:eastAsia="ro-RO"/>
         </w:rPr>
         <w:lastRenderedPageBreak/>
         <w:drawing>
@@ -12017,6 +11831,7 @@
           <w:noProof/>
           <w:sz w:val="28"/>
           <w:szCs w:val="28"/>
+          <w:lang w:val="ro-RO" w:eastAsia="ro-RO"/>
         </w:rPr>
         <w:drawing>
           <wp:inline distT="0" distB="0" distL="0" distR="0" wp14:anchorId="7E96A7D3" wp14:editId="72CCFD5C">
@@ -13293,6 +13108,7 @@
           <w:rFonts w:ascii="Arial" w:hAnsi="Arial" w:cs="Arial"/>
           <w:bCs/>
           <w:noProof/>
+          <w:lang w:val="ro-RO" w:eastAsia="ro-RO"/>
         </w:rPr>
         <w:lastRenderedPageBreak/>
         <w:drawing>
@@ -14755,6 +14571,7 @@
           <w:noProof/>
           <w:sz w:val="24"/>
           <w:szCs w:val="24"/>
+          <w:lang w:val="ro-RO" w:eastAsia="ro-RO"/>
         </w:rPr>
         <w:drawing>
           <wp:inline distT="0" distB="0" distL="0" distR="0" wp14:anchorId="6B13499D" wp14:editId="5DFBEC04">
@@ -14838,6 +14655,7 @@
           <w:noProof/>
           <w:sz w:val="24"/>
           <w:szCs w:val="24"/>
+          <w:lang w:val="ro-RO" w:eastAsia="ro-RO"/>
         </w:rPr>
         <w:drawing>
           <wp:inline distT="0" distB="0" distL="0" distR="0" wp14:anchorId="249A4985" wp14:editId="4E0334A7">
@@ -14898,7 +14716,7 @@
 </file>
 
 <file path=word/numbering.xml><?xml version="1.0" encoding="utf-8"?>
-<w:numbering xmlns:wpc="http://schemas.microsoft.com/office/word/2010/wordprocessingCanvas" xmlns:mc="http://schemas.openxmlformats.org/markup-compatibility/2006" xmlns:o="urn:schemas-microsoft-com:office:office" xmlns:r="http://schemas.openxmlformats.org/officeDocument/2006/relationships" xmlns:m="http://schemas.openxmlformats.org/officeDocument/2006/math" xmlns:v="urn:schemas-microsoft-com:vml" xmlns:wp14="http://schemas.microsoft.com/office/word/2010/wordprocessingDrawing" xmlns:wp="http://schemas.openxmlformats.org/drawingml/2006/wordprocessingDrawing" xmlns:w10="urn:schemas-microsoft-com:office:word" xmlns:w="http://schemas.openxmlformats.org/wordprocessingml/2006/main" xmlns:w14="http://schemas.microsoft.com/office/word/2010/wordml" xmlns:w15="http://schemas.microsoft.com/office/word/2012/wordml" xmlns:wpg="http://schemas.microsoft.com/office/word/2010/wordprocessingGroup" xmlns:wpi="http://schemas.microsoft.com/office/word/2010/wordprocessingInk" xmlns:wne="http://schemas.microsoft.com/office/word/2006/wordml" xmlns:wps="http://schemas.microsoft.com/office/word/2010/wordprocessingShape" mc:Ignorable="w14 w15 wp14">
+<w:numbering xmlns:wpc="http://schemas.microsoft.com/office/word/2010/wordprocessingCanvas" xmlns:cx="http://schemas.microsoft.com/office/drawing/2014/chartex" xmlns:mc="http://schemas.openxmlformats.org/markup-compatibility/2006" xmlns:o="urn:schemas-microsoft-com:office:office" xmlns:r="http://schemas.openxmlformats.org/officeDocument/2006/relationships" xmlns:m="http://schemas.openxmlformats.org/officeDocument/2006/math" xmlns:v="urn:schemas-microsoft-com:vml" xmlns:wp14="http://schemas.microsoft.com/office/word/2010/wordprocessingDrawing" xmlns:wp="http://schemas.openxmlformats.org/drawingml/2006/wordprocessingDrawing" xmlns:w10="urn:schemas-microsoft-com:office:word" xmlns:w="http://schemas.openxmlformats.org/wordprocessingml/2006/main" xmlns:w14="http://schemas.microsoft.com/office/word/2010/wordml" xmlns:w15="http://schemas.microsoft.com/office/word/2012/wordml" xmlns:w16se="http://schemas.microsoft.com/office/word/2015/wordml/symex" xmlns:wpg="http://schemas.microsoft.com/office/word/2010/wordprocessingGroup" xmlns:wpi="http://schemas.microsoft.com/office/word/2010/wordprocessingInk" xmlns:wne="http://schemas.microsoft.com/office/word/2006/wordml" xmlns:wps="http://schemas.microsoft.com/office/word/2010/wordprocessingShape" mc:Ignorable="w14 w15 w16se wp14">
   <w:abstractNum w:abstractNumId="0" w15:restartNumberingAfterBreak="0">
     <w:nsid w:val="0E87764F"/>
     <w:multiLevelType w:val="hybridMultilevel"/>
@@ -17257,7 +17075,7 @@
 </file>
 
 <file path=word/styles.xml><?xml version="1.0" encoding="utf-8"?>
-<w:styles xmlns:mc="http://schemas.openxmlformats.org/markup-compatibility/2006" xmlns:r="http://schemas.openxmlformats.org/officeDocument/2006/relationships" xmlns:w="http://schemas.openxmlformats.org/wordprocessingml/2006/main" xmlns:w14="http://schemas.microsoft.com/office/word/2010/wordml" xmlns:w15="http://schemas.microsoft.com/office/word/2012/wordml" mc:Ignorable="w14 w15">
+<w:styles xmlns:mc="http://schemas.openxmlformats.org/markup-compatibility/2006" xmlns:r="http://schemas.openxmlformats.org/officeDocument/2006/relationships" xmlns:w="http://schemas.openxmlformats.org/wordprocessingml/2006/main" xmlns:w14="http://schemas.microsoft.com/office/word/2010/wordml" xmlns:w15="http://schemas.microsoft.com/office/word/2012/wordml" xmlns:w16se="http://schemas.microsoft.com/office/word/2015/wordml/symex" mc:Ignorable="w14 w15 w16se">
   <w:docDefaults>
     <w:rPrDefault>
       <w:rPr>

</xml_diff>